<commit_message>
perbaikan bug surat 1
</commit_message>
<xml_diff>
--- a/storage/app/public/surat/surat_ket_domisili.docx
+++ b/storage/app/public/surat/surat_ket_domisili.docx
@@ -1,6 +1,6 @@
 
 <file path=word/document.xml><?xml version="1.0" encoding="utf-8"?>
-<w:document xmlns:wpc="http://schemas.microsoft.com/office/word/2010/wordprocessingCanvas" xmlns:cx="http://schemas.microsoft.com/office/drawing/2014/chartex" xmlns:cx1="http://schemas.microsoft.com/office/drawing/2015/9/8/chartex" xmlns:mc="http://schemas.openxmlformats.org/markup-compatibility/2006" xmlns:o="urn:schemas-microsoft-com:office:office" xmlns:r="http://schemas.openxmlformats.org/officeDocument/2006/relationships" xmlns:m="http://schemas.openxmlformats.org/officeDocument/2006/math" xmlns:v="urn:schemas-microsoft-com:vml" xmlns:wp14="http://schemas.microsoft.com/office/word/2010/wordprocessingDrawing" xmlns:wp="http://schemas.openxmlformats.org/drawingml/2006/wordprocessingDrawing" xmlns:w10="urn:schemas-microsoft-com:office:word" xmlns:w="http://schemas.openxmlformats.org/wordprocessingml/2006/main" xmlns:w14="http://schemas.microsoft.com/office/word/2010/wordml" xmlns:w15="http://schemas.microsoft.com/office/word/2012/wordml" xmlns:w16se="http://schemas.microsoft.com/office/word/2015/wordml/symex" xmlns:wpg="http://schemas.microsoft.com/office/word/2010/wordprocessingGroup" xmlns:wpi="http://schemas.microsoft.com/office/word/2010/wordprocessingInk" xmlns:wne="http://schemas.microsoft.com/office/word/2006/wordml" xmlns:wps="http://schemas.microsoft.com/office/word/2010/wordprocessingShape" mc:Ignorable="w14 w15 w16se wp14">
+<w:document xmlns:wpc="http://schemas.microsoft.com/office/word/2010/wordprocessingCanvas" xmlns:mc="http://schemas.openxmlformats.org/markup-compatibility/2006" xmlns:o="urn:schemas-microsoft-com:office:office" xmlns:r="http://schemas.openxmlformats.org/officeDocument/2006/relationships" xmlns:m="http://schemas.openxmlformats.org/officeDocument/2006/math" xmlns:v="urn:schemas-microsoft-com:vml" xmlns:wp14="http://schemas.microsoft.com/office/word/2010/wordprocessingDrawing" xmlns:wp="http://schemas.openxmlformats.org/drawingml/2006/wordprocessingDrawing" xmlns:w10="urn:schemas-microsoft-com:office:word" xmlns:w="http://schemas.openxmlformats.org/wordprocessingml/2006/main" xmlns:w14="http://schemas.microsoft.com/office/word/2010/wordml" xmlns:w15="http://schemas.microsoft.com/office/word/2012/wordml" xmlns:wpg="http://schemas.microsoft.com/office/word/2010/wordprocessingGroup" xmlns:wpi="http://schemas.microsoft.com/office/word/2010/wordprocessingInk" xmlns:wne="http://schemas.microsoft.com/office/word/2006/wordml" xmlns:wps="http://schemas.microsoft.com/office/word/2010/wordprocessingShape" mc:Ignorable="w14 w15 wp14">
   <w:body>
     <w:p>
       <w:pPr>
@@ -56,13 +56,8 @@
           </wp:anchor>
         </w:drawing>
       </w:r>
-      <w:proofErr w:type="gramStart"/>
-      <w:r>
-        <w:t>PEMERINTAH  KABUPATEN</w:t>
-      </w:r>
-      <w:proofErr w:type="gramEnd"/>
-      <w:r>
-        <w:t xml:space="preserve">  </w:t>
+      <w:r>
+        <w:t xml:space="preserve">PEMERINTAH  KABUPATEN  </w:t>
       </w:r>
       <w:r>
         <w:t>${</w:t>
@@ -143,7 +138,6 @@
         </w:rPr>
         <w:t>${</w:t>
       </w:r>
-      <w:proofErr w:type="spellStart"/>
       <w:r>
         <w:rPr>
           <w:caps w:val="0"/>
@@ -158,16 +152,7 @@
           <w:sz w:val="20"/>
           <w:szCs w:val="20"/>
         </w:rPr>
-        <w:t>esa</w:t>
-      </w:r>
-      <w:proofErr w:type="spellEnd"/>
-      <w:r>
-        <w:rPr>
-          <w:caps w:val="0"/>
-          <w:sz w:val="20"/>
-          <w:szCs w:val="20"/>
-        </w:rPr>
-        <w:t>}</w:t>
+        <w:t>esa}</w:t>
       </w:r>
       <w:r>
         <w:rPr>
@@ -222,26 +207,98 @@
       <w:pPr>
         <w:jc w:val="center"/>
       </w:pPr>
-      <w:proofErr w:type="spellStart"/>
-      <w:proofErr w:type="gramStart"/>
-      <w:r>
-        <w:rPr>
-          <w:rFonts w:ascii="Bookman Old Style" w:hAnsi="Bookman Old Style"/>
-          <w:sz w:val="22"/>
-          <w:szCs w:val="22"/>
-        </w:rPr>
-        <w:t>Nomor</w:t>
-      </w:r>
-      <w:proofErr w:type="spellEnd"/>
-      <w:r>
-        <w:rPr>
-          <w:rFonts w:ascii="Bookman Old Style" w:hAnsi="Bookman Old Style"/>
-          <w:sz w:val="22"/>
-          <w:szCs w:val="22"/>
-        </w:rPr>
-        <w:t xml:space="preserve"> :</w:t>
-      </w:r>
-      <w:proofErr w:type="gramEnd"/>
+      <w:r>
+        <w:rPr>
+          <w:rFonts w:ascii="Bookman Old Style" w:hAnsi="Bookman Old Style"/>
+          <w:sz w:val="22"/>
+          <w:szCs w:val="22"/>
+        </w:rPr>
+        <w:t xml:space="preserve">Nomor : </w:t>
+      </w:r>
+      <w:r>
+        <w:rPr>
+          <w:rFonts w:ascii="Bookman Old Style" w:hAnsi="Bookman Old Style"/>
+          <w:sz w:val="22"/>
+          <w:szCs w:val="22"/>
+          <w:lang w:val="id-ID"/>
+        </w:rPr>
+        <w:t>470/</w:t>
+      </w:r>
+      <w:r>
+        <w:rPr>
+          <w:rFonts w:ascii="Bookman Old Style" w:hAnsi="Bookman Old Style"/>
+          <w:sz w:val="22"/>
+          <w:szCs w:val="22"/>
+        </w:rPr>
+        <w:t xml:space="preserve">    </w:t>
+      </w:r>
+      <w:r>
+        <w:rPr>
+          <w:rFonts w:ascii="Bookman Old Style" w:hAnsi="Bookman Old Style"/>
+          <w:sz w:val="22"/>
+          <w:szCs w:val="22"/>
+          <w:lang w:val="id-ID"/>
+        </w:rPr>
+        <w:t xml:space="preserve">    </w:t>
+      </w:r>
+      <w:r>
+        <w:rPr>
+          <w:rFonts w:ascii="Bookman Old Style" w:hAnsi="Bookman Old Style"/>
+          <w:sz w:val="22"/>
+          <w:szCs w:val="22"/>
+        </w:rPr>
+        <w:t>/</w:t>
+      </w:r>
+      <w:r>
+        <w:rPr>
+          <w:rFonts w:ascii="Bookman Old Style" w:hAnsi="Bookman Old Style"/>
+          <w:sz w:val="22"/>
+          <w:szCs w:val="22"/>
+          <w:lang w:val="id-ID"/>
+        </w:rPr>
+        <w:t>PEM/</w:t>
+      </w:r>
+      <w:r>
+        <w:rPr>
+          <w:rFonts w:ascii="Bookman Old Style" w:hAnsi="Bookman Old Style"/>
+          <w:sz w:val="22"/>
+          <w:szCs w:val="22"/>
+        </w:rPr>
+        <w:t>${tahun}</w:t>
+      </w:r>
+    </w:p>
+    <w:p>
+      <w:pPr>
+        <w:jc w:val="center"/>
+        <w:rPr>
+          <w:rFonts w:ascii="Bookman Old Style" w:hAnsi="Bookman Old Style"/>
+          <w:sz w:val="22"/>
+          <w:szCs w:val="22"/>
+        </w:rPr>
+      </w:pPr>
+    </w:p>
+    <w:p>
+      <w:pPr>
+        <w:pStyle w:val="BodyText"/>
+      </w:pPr>
+      <w:r>
+        <w:rPr>
+          <w:rFonts w:ascii="Bookman Old Style" w:hAnsi="Bookman Old Style"/>
+          <w:sz w:val="22"/>
+          <w:szCs w:val="22"/>
+        </w:rPr>
+        <w:tab/>
+        <w:t xml:space="preserve">Yang bertanda tangan di bawah ini </w:t>
+      </w:r>
+      <w:r>
+        <w:rPr>
+          <w:rFonts w:ascii="Bookman Old Style" w:hAnsi="Bookman Old Style"/>
+          <w:sz w:val="22"/>
+          <w:szCs w:val="22"/>
+          <w:lang w:val="id-ID"/>
+        </w:rPr>
+        <w:t>Kepala Desa</w:t>
+      </w:r>
       <w:r>
         <w:rPr>
           <w:rFonts w:ascii="Bookman Old Style" w:hAnsi="Bookman Old Style"/>
@@ -255,182 +312,32 @@
           <w:rFonts w:ascii="Bookman Old Style" w:hAnsi="Bookman Old Style"/>
           <w:sz w:val="22"/>
           <w:szCs w:val="22"/>
-          <w:lang w:val="id-ID"/>
-        </w:rPr>
-        <w:t>470/</w:t>
-      </w:r>
-      <w:r>
-        <w:rPr>
-          <w:rFonts w:ascii="Bookman Old Style" w:hAnsi="Bookman Old Style"/>
-          <w:sz w:val="22"/>
-          <w:szCs w:val="22"/>
-        </w:rPr>
-        <w:t xml:space="preserve">    </w:t>
-      </w:r>
-      <w:r>
-        <w:rPr>
-          <w:rFonts w:ascii="Bookman Old Style" w:hAnsi="Bookman Old Style"/>
-          <w:sz w:val="22"/>
-          <w:szCs w:val="22"/>
-          <w:lang w:val="id-ID"/>
-        </w:rPr>
-        <w:t xml:space="preserve">    </w:t>
-      </w:r>
-      <w:r>
-        <w:rPr>
-          <w:rFonts w:ascii="Bookman Old Style" w:hAnsi="Bookman Old Style"/>
-          <w:sz w:val="22"/>
-          <w:szCs w:val="22"/>
-        </w:rPr>
-        <w:t>/</w:t>
-      </w:r>
-      <w:r>
-        <w:rPr>
-          <w:rFonts w:ascii="Bookman Old Style" w:hAnsi="Bookman Old Style"/>
-          <w:sz w:val="22"/>
-          <w:szCs w:val="22"/>
-          <w:lang w:val="id-ID"/>
-        </w:rPr>
-        <w:t>PEM/</w:t>
-      </w:r>
-      <w:r>
-        <w:rPr>
-          <w:rFonts w:ascii="Bookman Old Style" w:hAnsi="Bookman Old Style"/>
-          <w:sz w:val="22"/>
-          <w:szCs w:val="22"/>
         </w:rPr>
         <w:t>${</w:t>
       </w:r>
-      <w:proofErr w:type="spellStart"/>
-      <w:r>
-        <w:rPr>
-          <w:rFonts w:ascii="Bookman Old Style" w:hAnsi="Bookman Old Style"/>
-          <w:sz w:val="22"/>
-          <w:szCs w:val="22"/>
-        </w:rPr>
-        <w:t>tahun</w:t>
-      </w:r>
-      <w:proofErr w:type="spellEnd"/>
-      <w:r>
-        <w:rPr>
-          <w:rFonts w:ascii="Bookman Old Style" w:hAnsi="Bookman Old Style"/>
-          <w:sz w:val="22"/>
-          <w:szCs w:val="22"/>
-        </w:rPr>
-        <w:t>}</w:t>
-      </w:r>
-    </w:p>
-    <w:p>
-      <w:pPr>
-        <w:jc w:val="center"/>
-        <w:rPr>
-          <w:rFonts w:ascii="Bookman Old Style" w:hAnsi="Bookman Old Style"/>
-          <w:sz w:val="22"/>
-          <w:szCs w:val="22"/>
-        </w:rPr>
-      </w:pPr>
-    </w:p>
-    <w:p>
-      <w:pPr>
-        <w:pStyle w:val="BodyText"/>
-      </w:pPr>
-      <w:r>
-        <w:rPr>
-          <w:rFonts w:ascii="Bookman Old Style" w:hAnsi="Bookman Old Style"/>
-          <w:sz w:val="22"/>
-          <w:szCs w:val="22"/>
-        </w:rPr>
-        <w:tab/>
-        <w:t xml:space="preserve">Yang </w:t>
-      </w:r>
-      <w:proofErr w:type="spellStart"/>
-      <w:r>
-        <w:rPr>
-          <w:rFonts w:ascii="Bookman Old Style" w:hAnsi="Bookman Old Style"/>
-          <w:sz w:val="22"/>
-          <w:szCs w:val="22"/>
-        </w:rPr>
-        <w:t>bertanda</w:t>
-      </w:r>
-      <w:proofErr w:type="spellEnd"/>
-      <w:r>
-        <w:rPr>
-          <w:rFonts w:ascii="Bookman Old Style" w:hAnsi="Bookman Old Style"/>
-          <w:sz w:val="22"/>
-          <w:szCs w:val="22"/>
-        </w:rPr>
-        <w:t xml:space="preserve"> </w:t>
-      </w:r>
-      <w:proofErr w:type="spellStart"/>
-      <w:r>
-        <w:rPr>
-          <w:rFonts w:ascii="Bookman Old Style" w:hAnsi="Bookman Old Style"/>
-          <w:sz w:val="22"/>
-          <w:szCs w:val="22"/>
-        </w:rPr>
-        <w:t>tangan</w:t>
-      </w:r>
-      <w:proofErr w:type="spellEnd"/>
-      <w:r>
-        <w:rPr>
-          <w:rFonts w:ascii="Bookman Old Style" w:hAnsi="Bookman Old Style"/>
-          <w:sz w:val="22"/>
-          <w:szCs w:val="22"/>
-        </w:rPr>
-        <w:t xml:space="preserve"> di </w:t>
-      </w:r>
-      <w:proofErr w:type="spellStart"/>
-      <w:r>
-        <w:rPr>
-          <w:rFonts w:ascii="Bookman Old Style" w:hAnsi="Bookman Old Style"/>
-          <w:sz w:val="22"/>
-          <w:szCs w:val="22"/>
-        </w:rPr>
-        <w:t>bawah</w:t>
-      </w:r>
-      <w:proofErr w:type="spellEnd"/>
-      <w:r>
-        <w:rPr>
-          <w:rFonts w:ascii="Bookman Old Style" w:hAnsi="Bookman Old Style"/>
-          <w:sz w:val="22"/>
-          <w:szCs w:val="22"/>
-        </w:rPr>
-        <w:t xml:space="preserve"> </w:t>
-      </w:r>
-      <w:proofErr w:type="spellStart"/>
-      <w:r>
-        <w:rPr>
-          <w:rFonts w:ascii="Bookman Old Style" w:hAnsi="Bookman Old Style"/>
-          <w:sz w:val="22"/>
-          <w:szCs w:val="22"/>
-        </w:rPr>
-        <w:t>ini</w:t>
-      </w:r>
-      <w:proofErr w:type="spellEnd"/>
-      <w:r>
-        <w:rPr>
-          <w:rFonts w:ascii="Bookman Old Style" w:hAnsi="Bookman Old Style"/>
-          <w:sz w:val="22"/>
-          <w:szCs w:val="22"/>
-        </w:rPr>
-        <w:t xml:space="preserve"> </w:t>
-      </w:r>
-      <w:r>
-        <w:rPr>
-          <w:rFonts w:ascii="Bookman Old Style" w:hAnsi="Bookman Old Style"/>
-          <w:sz w:val="22"/>
-          <w:szCs w:val="22"/>
-          <w:lang w:val="id-ID"/>
-        </w:rPr>
-        <w:t>Kepala Desa</w:t>
-      </w:r>
-      <w:r>
-        <w:rPr>
-          <w:rFonts w:ascii="Bookman Old Style" w:hAnsi="Bookman Old Style"/>
-          <w:sz w:val="22"/>
-          <w:szCs w:val="22"/>
-        </w:rPr>
-        <w:t xml:space="preserve"> </w:t>
+      <w:r>
+        <w:rPr>
+          <w:rFonts w:ascii="Bookman Old Style" w:hAnsi="Bookman Old Style"/>
+          <w:sz w:val="22"/>
+          <w:szCs w:val="22"/>
+        </w:rPr>
+        <w:t>nama_d</w:t>
+      </w:r>
+      <w:r>
+        <w:rPr>
+          <w:rFonts w:ascii="Bookman Old Style" w:hAnsi="Bookman Old Style"/>
+          <w:sz w:val="22"/>
+          <w:szCs w:val="22"/>
+        </w:rPr>
+        <w:t>esa}</w:t>
+      </w:r>
+      <w:r>
+        <w:rPr>
+          <w:rFonts w:ascii="Bookman Old Style" w:hAnsi="Bookman Old Style"/>
+          <w:sz w:val="22"/>
+          <w:szCs w:val="22"/>
+        </w:rPr>
+        <w:t xml:space="preserve"> Kecamatan </w:t>
       </w:r>
       <w:r>
         <w:rPr>
@@ -440,57 +347,29 @@
         </w:rPr>
         <w:t>${</w:t>
       </w:r>
-      <w:proofErr w:type="spellStart"/>
-      <w:r>
-        <w:rPr>
-          <w:rFonts w:ascii="Bookman Old Style" w:hAnsi="Bookman Old Style"/>
-          <w:sz w:val="22"/>
-          <w:szCs w:val="22"/>
-        </w:rPr>
-        <w:t>nama_d</w:t>
-      </w:r>
-      <w:r>
-        <w:rPr>
-          <w:rFonts w:ascii="Bookman Old Style" w:hAnsi="Bookman Old Style"/>
-          <w:sz w:val="22"/>
-          <w:szCs w:val="22"/>
-        </w:rPr>
-        <w:t>esa</w:t>
-      </w:r>
-      <w:proofErr w:type="spellEnd"/>
-      <w:r>
-        <w:rPr>
-          <w:rFonts w:ascii="Bookman Old Style" w:hAnsi="Bookman Old Style"/>
-          <w:sz w:val="22"/>
-          <w:szCs w:val="22"/>
-        </w:rPr>
-        <w:t>}</w:t>
-      </w:r>
-      <w:r>
-        <w:rPr>
-          <w:rFonts w:ascii="Bookman Old Style" w:hAnsi="Bookman Old Style"/>
-          <w:sz w:val="22"/>
-          <w:szCs w:val="22"/>
-        </w:rPr>
-        <w:t xml:space="preserve"> </w:t>
-      </w:r>
-      <w:proofErr w:type="spellStart"/>
-      <w:r>
-        <w:rPr>
-          <w:rFonts w:ascii="Bookman Old Style" w:hAnsi="Bookman Old Style"/>
-          <w:sz w:val="22"/>
-          <w:szCs w:val="22"/>
-        </w:rPr>
-        <w:t>Kecamatan</w:t>
-      </w:r>
-      <w:proofErr w:type="spellEnd"/>
-      <w:r>
-        <w:rPr>
-          <w:rFonts w:ascii="Bookman Old Style" w:hAnsi="Bookman Old Style"/>
-          <w:sz w:val="22"/>
-          <w:szCs w:val="22"/>
-        </w:rPr>
-        <w:t xml:space="preserve"> </w:t>
+      <w:r>
+        <w:rPr>
+          <w:rFonts w:ascii="Bookman Old Style" w:hAnsi="Bookman Old Style"/>
+          <w:sz w:val="22"/>
+          <w:szCs w:val="22"/>
+        </w:rPr>
+        <w:t>nama_k</w:t>
+      </w:r>
+      <w:r>
+        <w:rPr>
+          <w:rFonts w:ascii="Bookman Old Style" w:hAnsi="Bookman Old Style"/>
+          <w:sz w:val="22"/>
+          <w:szCs w:val="22"/>
+        </w:rPr>
+        <w:t>ecamatan}</w:t>
+      </w:r>
+      <w:r>
+        <w:rPr>
+          <w:rFonts w:ascii="Bookman Old Style" w:hAnsi="Bookman Old Style"/>
+          <w:sz w:val="22"/>
+          <w:szCs w:val="22"/>
+        </w:rPr>
+        <w:t xml:space="preserve"> Kabupaten </w:t>
       </w:r>
       <w:r>
         <w:rPr>
@@ -500,7 +379,6 @@
         </w:rPr>
         <w:t>${</w:t>
       </w:r>
-      <w:proofErr w:type="spellStart"/>
       <w:r>
         <w:rPr>
           <w:rFonts w:ascii="Bookman Old Style" w:hAnsi="Bookman Old Style"/>
@@ -515,102 +393,15 @@
           <w:sz w:val="22"/>
           <w:szCs w:val="22"/>
         </w:rPr>
-        <w:t>ecamatan</w:t>
-      </w:r>
-      <w:proofErr w:type="spellEnd"/>
-      <w:r>
-        <w:rPr>
-          <w:rFonts w:ascii="Bookman Old Style" w:hAnsi="Bookman Old Style"/>
-          <w:sz w:val="22"/>
-          <w:szCs w:val="22"/>
-        </w:rPr>
-        <w:t>}</w:t>
-      </w:r>
-      <w:r>
-        <w:rPr>
-          <w:rFonts w:ascii="Bookman Old Style" w:hAnsi="Bookman Old Style"/>
-          <w:sz w:val="22"/>
-          <w:szCs w:val="22"/>
-        </w:rPr>
-        <w:t xml:space="preserve"> </w:t>
-      </w:r>
-      <w:proofErr w:type="spellStart"/>
-      <w:r>
-        <w:rPr>
-          <w:rFonts w:ascii="Bookman Old Style" w:hAnsi="Bookman Old Style"/>
-          <w:sz w:val="22"/>
-          <w:szCs w:val="22"/>
-        </w:rPr>
-        <w:t>Kabupaten</w:t>
-      </w:r>
-      <w:proofErr w:type="spellEnd"/>
-      <w:r>
-        <w:rPr>
-          <w:rFonts w:ascii="Bookman Old Style" w:hAnsi="Bookman Old Style"/>
-          <w:sz w:val="22"/>
-          <w:szCs w:val="22"/>
-        </w:rPr>
-        <w:t xml:space="preserve"> </w:t>
-      </w:r>
-      <w:r>
-        <w:rPr>
-          <w:rFonts w:ascii="Bookman Old Style" w:hAnsi="Bookman Old Style"/>
-          <w:sz w:val="22"/>
-          <w:szCs w:val="22"/>
-        </w:rPr>
-        <w:t>${</w:t>
-      </w:r>
-      <w:proofErr w:type="spellStart"/>
-      <w:r>
-        <w:rPr>
-          <w:rFonts w:ascii="Bookman Old Style" w:hAnsi="Bookman Old Style"/>
-          <w:sz w:val="22"/>
-          <w:szCs w:val="22"/>
-        </w:rPr>
-        <w:t>nama_k</w:t>
-      </w:r>
-      <w:r>
-        <w:rPr>
-          <w:rFonts w:ascii="Bookman Old Style" w:hAnsi="Bookman Old Style"/>
-          <w:sz w:val="22"/>
-          <w:szCs w:val="22"/>
-        </w:rPr>
-        <w:t>abupaten</w:t>
-      </w:r>
-      <w:proofErr w:type="spellEnd"/>
-      <w:r>
-        <w:rPr>
-          <w:rFonts w:ascii="Bookman Old Style" w:hAnsi="Bookman Old Style"/>
-          <w:sz w:val="22"/>
-          <w:szCs w:val="22"/>
-        </w:rPr>
-        <w:t>}</w:t>
-      </w:r>
-      <w:r>
-        <w:rPr>
-          <w:rFonts w:ascii="Bookman Old Style" w:hAnsi="Bookman Old Style"/>
-          <w:sz w:val="22"/>
-          <w:szCs w:val="22"/>
-        </w:rPr>
-        <w:t xml:space="preserve"> </w:t>
-      </w:r>
-      <w:proofErr w:type="spellStart"/>
-      <w:r>
-        <w:rPr>
-          <w:rFonts w:ascii="Bookman Old Style" w:hAnsi="Bookman Old Style"/>
-          <w:sz w:val="22"/>
-          <w:szCs w:val="22"/>
-        </w:rPr>
-        <w:t>Provinsi</w:t>
-      </w:r>
-      <w:proofErr w:type="spellEnd"/>
-      <w:r>
-        <w:rPr>
-          <w:rFonts w:ascii="Bookman Old Style" w:hAnsi="Bookman Old Style"/>
-          <w:sz w:val="22"/>
-          <w:szCs w:val="22"/>
-        </w:rPr>
-        <w:t xml:space="preserve"> </w:t>
+        <w:t>abupaten}</w:t>
+      </w:r>
+      <w:r>
+        <w:rPr>
+          <w:rFonts w:ascii="Bookman Old Style" w:hAnsi="Bookman Old Style"/>
+          <w:sz w:val="22"/>
+          <w:szCs w:val="22"/>
+        </w:rPr>
+        <w:t xml:space="preserve"> Provinsi </w:t>
       </w:r>
       <w:r>
         <w:rPr>
@@ -626,82 +417,8 @@
           <w:sz w:val="22"/>
           <w:szCs w:val="22"/>
         </w:rPr>
-        <w:t xml:space="preserve"> </w:t>
-      </w:r>
-      <w:proofErr w:type="spellStart"/>
-      <w:r>
-        <w:rPr>
-          <w:rFonts w:ascii="Bookman Old Style" w:hAnsi="Bookman Old Style"/>
-          <w:sz w:val="22"/>
-          <w:szCs w:val="22"/>
-        </w:rPr>
-        <w:t>menerangkan</w:t>
-      </w:r>
-      <w:proofErr w:type="spellEnd"/>
-      <w:r>
-        <w:rPr>
-          <w:rFonts w:ascii="Bookman Old Style" w:hAnsi="Bookman Old Style"/>
-          <w:sz w:val="22"/>
-          <w:szCs w:val="22"/>
-        </w:rPr>
-        <w:t xml:space="preserve"> </w:t>
-      </w:r>
-      <w:proofErr w:type="spellStart"/>
-      <w:r>
-        <w:rPr>
-          <w:rFonts w:ascii="Bookman Old Style" w:hAnsi="Bookman Old Style"/>
-          <w:sz w:val="22"/>
-          <w:szCs w:val="22"/>
-        </w:rPr>
-        <w:t>dengan</w:t>
-      </w:r>
-      <w:proofErr w:type="spellEnd"/>
-      <w:r>
-        <w:rPr>
-          <w:rFonts w:ascii="Bookman Old Style" w:hAnsi="Bookman Old Style"/>
-          <w:sz w:val="22"/>
-          <w:szCs w:val="22"/>
-        </w:rPr>
-        <w:t xml:space="preserve"> </w:t>
-      </w:r>
-      <w:proofErr w:type="spellStart"/>
-      <w:r>
-        <w:rPr>
-          <w:rFonts w:ascii="Bookman Old Style" w:hAnsi="Bookman Old Style"/>
-          <w:sz w:val="22"/>
-          <w:szCs w:val="22"/>
-        </w:rPr>
-        <w:t>sebenarnya</w:t>
-      </w:r>
-      <w:proofErr w:type="spellEnd"/>
-      <w:r>
-        <w:rPr>
-          <w:rFonts w:ascii="Bookman Old Style" w:hAnsi="Bookman Old Style"/>
-          <w:sz w:val="22"/>
-          <w:szCs w:val="22"/>
-        </w:rPr>
-        <w:t xml:space="preserve"> </w:t>
-      </w:r>
-      <w:proofErr w:type="spellStart"/>
-      <w:proofErr w:type="gramStart"/>
-      <w:r>
-        <w:rPr>
-          <w:rFonts w:ascii="Bookman Old Style" w:hAnsi="Bookman Old Style"/>
-          <w:sz w:val="22"/>
-          <w:szCs w:val="22"/>
-        </w:rPr>
-        <w:t>bahwa</w:t>
-      </w:r>
-      <w:proofErr w:type="spellEnd"/>
-      <w:r>
-        <w:rPr>
-          <w:rFonts w:ascii="Bookman Old Style" w:hAnsi="Bookman Old Style"/>
-          <w:sz w:val="22"/>
-          <w:szCs w:val="22"/>
-        </w:rPr>
-        <w:t xml:space="preserve"> :</w:t>
-      </w:r>
-      <w:proofErr w:type="gramEnd"/>
+        <w:t xml:space="preserve"> menerangkan dengan sebenarnya bahwa :</w:t>
+      </w:r>
     </w:p>
     <w:p>
       <w:pPr>
@@ -733,18 +450,8 @@
           <w:sz w:val="22"/>
           <w:szCs w:val="22"/>
         </w:rPr>
-        <w:t xml:space="preserve">Nama </w:t>
-      </w:r>
-      <w:proofErr w:type="spellStart"/>
-      <w:r>
-        <w:rPr>
-          <w:rFonts w:ascii="Bookman Old Style" w:hAnsi="Bookman Old Style"/>
-          <w:sz w:val="22"/>
-          <w:szCs w:val="22"/>
-        </w:rPr>
-        <w:t>Lengkap</w:t>
-      </w:r>
-      <w:proofErr w:type="spellEnd"/>
+        <w:t>Nama Lengkap</w:t>
+      </w:r>
       <w:r>
         <w:rPr>
           <w:rFonts w:ascii="Bookman Old Style" w:hAnsi="Bookman Old Style"/>
@@ -760,25 +467,7 @@
           <w:sz w:val="22"/>
           <w:szCs w:val="22"/>
         </w:rPr>
-        <w:t>${</w:t>
-      </w:r>
-      <w:proofErr w:type="spellStart"/>
-      <w:r>
-        <w:rPr>
-          <w:rFonts w:ascii="Bookman Old Style" w:hAnsi="Bookman Old Style"/>
-          <w:sz w:val="22"/>
-          <w:szCs w:val="22"/>
-        </w:rPr>
-        <w:t>nama</w:t>
-      </w:r>
-      <w:proofErr w:type="spellEnd"/>
-      <w:r>
-        <w:rPr>
-          <w:rFonts w:ascii="Bookman Old Style" w:hAnsi="Bookman Old Style"/>
-          <w:sz w:val="22"/>
-          <w:szCs w:val="22"/>
-        </w:rPr>
-        <w:t>}</w:t>
+        <w:t>${nama}</w:t>
       </w:r>
     </w:p>
     <w:p>
@@ -818,25 +507,7 @@
           <w:sz w:val="22"/>
           <w:szCs w:val="22"/>
         </w:rPr>
-        <w:t>${</w:t>
-      </w:r>
-      <w:proofErr w:type="spellStart"/>
-      <w:r>
-        <w:rPr>
-          <w:rFonts w:ascii="Bookman Old Style" w:hAnsi="Bookman Old Style"/>
-          <w:sz w:val="22"/>
-          <w:szCs w:val="22"/>
-        </w:rPr>
-        <w:t>no_ktp</w:t>
-      </w:r>
-      <w:proofErr w:type="spellEnd"/>
-      <w:r>
-        <w:rPr>
-          <w:rFonts w:ascii="Bookman Old Style" w:hAnsi="Bookman Old Style"/>
-          <w:sz w:val="22"/>
-          <w:szCs w:val="22"/>
-        </w:rPr>
-        <w:t>}</w:t>
+        <w:t>${no_ktp}</w:t>
       </w:r>
     </w:p>
     <w:p>
@@ -853,52 +524,14 @@
         </w:tabs>
         <w:ind w:right="180" w:hanging="11"/>
       </w:pPr>
-      <w:proofErr w:type="spellStart"/>
-      <w:r>
-        <w:rPr>
-          <w:rFonts w:ascii="Bookman Old Style" w:hAnsi="Bookman Old Style"/>
-          <w:sz w:val="22"/>
-          <w:szCs w:val="22"/>
-        </w:rPr>
-        <w:t>Tempat</w:t>
-      </w:r>
-      <w:proofErr w:type="spellEnd"/>
-      <w:r>
-        <w:rPr>
-          <w:rFonts w:ascii="Bookman Old Style" w:hAnsi="Bookman Old Style"/>
-          <w:sz w:val="22"/>
-          <w:szCs w:val="22"/>
-        </w:rPr>
-        <w:t>/</w:t>
-      </w:r>
-      <w:proofErr w:type="spellStart"/>
-      <w:r>
-        <w:rPr>
-          <w:rFonts w:ascii="Bookman Old Style" w:hAnsi="Bookman Old Style"/>
-          <w:sz w:val="22"/>
-          <w:szCs w:val="22"/>
-        </w:rPr>
-        <w:t>Tanggal</w:t>
-      </w:r>
-      <w:proofErr w:type="spellEnd"/>
-      <w:r>
-        <w:rPr>
-          <w:rFonts w:ascii="Bookman Old Style" w:hAnsi="Bookman Old Style"/>
-          <w:sz w:val="22"/>
-          <w:szCs w:val="22"/>
-        </w:rPr>
-        <w:t xml:space="preserve"> </w:t>
-      </w:r>
-      <w:proofErr w:type="spellStart"/>
-      <w:r>
-        <w:rPr>
-          <w:rFonts w:ascii="Bookman Old Style" w:hAnsi="Bookman Old Style"/>
-          <w:sz w:val="22"/>
-          <w:szCs w:val="22"/>
-        </w:rPr>
-        <w:t>Lahir</w:t>
-      </w:r>
-      <w:proofErr w:type="spellEnd"/>
+      <w:r>
+        <w:rPr>
+          <w:rFonts w:ascii="Bookman Old Style" w:hAnsi="Bookman Old Style"/>
+          <w:sz w:val="22"/>
+          <w:szCs w:val="22"/>
+        </w:rPr>
+        <w:t>Tempat/Tanggal Lahir</w:t>
+      </w:r>
       <w:r>
         <w:rPr>
           <w:rFonts w:ascii="Bookman Old Style" w:hAnsi="Bookman Old Style"/>
@@ -914,25 +547,7 @@
           <w:sz w:val="22"/>
           <w:szCs w:val="22"/>
         </w:rPr>
-        <w:t>${</w:t>
-      </w:r>
-      <w:proofErr w:type="spellStart"/>
-      <w:r>
-        <w:rPr>
-          <w:rFonts w:ascii="Bookman Old Style" w:hAnsi="Bookman Old Style"/>
-          <w:sz w:val="22"/>
-          <w:szCs w:val="22"/>
-        </w:rPr>
-        <w:t>tempatlahir</w:t>
-      </w:r>
-      <w:proofErr w:type="spellEnd"/>
-      <w:r>
-        <w:rPr>
-          <w:rFonts w:ascii="Bookman Old Style" w:hAnsi="Bookman Old Style"/>
-          <w:sz w:val="22"/>
-          <w:szCs w:val="22"/>
-        </w:rPr>
-        <w:t>}</w:t>
+        <w:t>${tempatlahir}</w:t>
       </w:r>
       <w:r>
         <w:rPr>
@@ -948,25 +563,7 @@
           <w:sz w:val="22"/>
           <w:szCs w:val="22"/>
         </w:rPr>
-        <w:t>/ ${</w:t>
-      </w:r>
-      <w:proofErr w:type="spellStart"/>
-      <w:r>
-        <w:rPr>
-          <w:rFonts w:ascii="Bookman Old Style" w:hAnsi="Bookman Old Style"/>
-          <w:sz w:val="22"/>
-          <w:szCs w:val="22"/>
-        </w:rPr>
-        <w:t>tanggallahir</w:t>
-      </w:r>
-      <w:proofErr w:type="spellEnd"/>
-      <w:r>
-        <w:rPr>
-          <w:rFonts w:ascii="Bookman Old Style" w:hAnsi="Bookman Old Style"/>
-          <w:sz w:val="22"/>
-          <w:szCs w:val="22"/>
-        </w:rPr>
-        <w:t>}</w:t>
+        <w:t>/ ${tanggallahir}</w:t>
       </w:r>
     </w:p>
     <w:p>
@@ -983,34 +580,14 @@
         </w:tabs>
         <w:ind w:left="4140" w:right="180" w:hanging="3420"/>
       </w:pPr>
-      <w:proofErr w:type="spellStart"/>
-      <w:r>
-        <w:rPr>
-          <w:rFonts w:ascii="Bookman Old Style" w:hAnsi="Bookman Old Style"/>
-          <w:sz w:val="22"/>
-          <w:szCs w:val="22"/>
-        </w:rPr>
-        <w:t>Jenis</w:t>
-      </w:r>
-      <w:proofErr w:type="spellEnd"/>
-      <w:r>
-        <w:rPr>
-          <w:rFonts w:ascii="Bookman Old Style" w:hAnsi="Bookman Old Style"/>
-          <w:sz w:val="22"/>
-          <w:szCs w:val="22"/>
-        </w:rPr>
-        <w:t xml:space="preserve"> </w:t>
-      </w:r>
-      <w:proofErr w:type="spellStart"/>
-      <w:r>
-        <w:rPr>
-          <w:rFonts w:ascii="Bookman Old Style" w:hAnsi="Bookman Old Style"/>
-          <w:sz w:val="22"/>
-          <w:szCs w:val="22"/>
-        </w:rPr>
-        <w:t>Kelamin</w:t>
-      </w:r>
-      <w:proofErr w:type="spellEnd"/>
+      <w:r>
+        <w:rPr>
+          <w:rFonts w:ascii="Bookman Old Style" w:hAnsi="Bookman Old Style"/>
+          <w:sz w:val="22"/>
+          <w:szCs w:val="22"/>
+        </w:rPr>
+        <w:t>Jenis Kelamin</w:t>
+      </w:r>
       <w:r>
         <w:rPr>
           <w:rFonts w:ascii="Bookman Old Style" w:hAnsi="Bookman Old Style"/>
@@ -1028,7 +605,6 @@
         </w:rPr>
         <w:t>${</w:t>
       </w:r>
-      <w:proofErr w:type="spellStart"/>
       <w:r>
         <w:rPr>
           <w:rFonts w:ascii="Bookman Old Style" w:hAnsi="Bookman Old Style"/>
@@ -1037,7 +613,6 @@
         </w:rPr>
         <w:t>jenis_kelamin</w:t>
       </w:r>
-      <w:proofErr w:type="spellEnd"/>
       <w:r>
         <w:rPr>
           <w:rFonts w:ascii="Bookman Old Style" w:hAnsi="Bookman Old Style"/>
@@ -1142,7 +717,6 @@
         </w:rPr>
         <w:t>${</w:t>
       </w:r>
-      <w:proofErr w:type="spellStart"/>
       <w:r>
         <w:rPr>
           <w:rFonts w:ascii="Bookman Old Style" w:hAnsi="Bookman Old Style"/>
@@ -1151,7 +725,6 @@
         </w:rPr>
         <w:t>status_perkawinan</w:t>
       </w:r>
-      <w:proofErr w:type="spellEnd"/>
       <w:r>
         <w:rPr>
           <w:rFonts w:ascii="Bookman Old Style" w:hAnsi="Bookman Old Style"/>
@@ -1175,7 +748,6 @@
         </w:tabs>
         <w:ind w:left="4140" w:right="180" w:hanging="3420"/>
       </w:pPr>
-      <w:proofErr w:type="spellStart"/>
       <w:r>
         <w:rPr>
           <w:rFonts w:ascii="Bookman Old Style" w:hAnsi="Bookman Old Style"/>
@@ -1184,7 +756,6 @@
         </w:rPr>
         <w:t>Pendidikan</w:t>
       </w:r>
-      <w:proofErr w:type="spellEnd"/>
       <w:r>
         <w:rPr>
           <w:rFonts w:ascii="Bookman Old Style" w:hAnsi="Bookman Old Style"/>
@@ -1202,7 +773,6 @@
         </w:rPr>
         <w:t>${</w:t>
       </w:r>
-      <w:proofErr w:type="spellStart"/>
       <w:r>
         <w:rPr>
           <w:rFonts w:ascii="Bookman Old Style" w:hAnsi="Bookman Old Style"/>
@@ -1211,7 +781,6 @@
         </w:rPr>
         <w:t>pendidikan</w:t>
       </w:r>
-      <w:proofErr w:type="spellEnd"/>
       <w:r>
         <w:rPr>
           <w:rFonts w:ascii="Bookman Old Style" w:hAnsi="Bookman Old Style"/>
@@ -1235,7 +804,6 @@
         </w:tabs>
         <w:ind w:left="4140" w:right="180" w:hanging="3420"/>
       </w:pPr>
-      <w:proofErr w:type="spellStart"/>
       <w:r>
         <w:rPr>
           <w:rFonts w:ascii="Bookman Old Style" w:hAnsi="Bookman Old Style"/>
@@ -1244,7 +812,6 @@
         </w:rPr>
         <w:t>Pekerjaan</w:t>
       </w:r>
-      <w:proofErr w:type="spellEnd"/>
       <w:r>
         <w:rPr>
           <w:rFonts w:ascii="Bookman Old Style" w:hAnsi="Bookman Old Style"/>
@@ -1262,7 +829,6 @@
         </w:rPr>
         <w:t>${</w:t>
       </w:r>
-      <w:proofErr w:type="spellStart"/>
       <w:r>
         <w:rPr>
           <w:rFonts w:ascii="Bookman Old Style" w:hAnsi="Bookman Old Style"/>
@@ -1271,7 +837,6 @@
         </w:rPr>
         <w:t>pekerjaan</w:t>
       </w:r>
-      <w:proofErr w:type="spellEnd"/>
       <w:r>
         <w:rPr>
           <w:rFonts w:ascii="Bookman Old Style" w:hAnsi="Bookman Old Style"/>
@@ -1295,7 +860,6 @@
         </w:tabs>
         <w:ind w:left="4140" w:right="180" w:hanging="3420"/>
       </w:pPr>
-      <w:proofErr w:type="spellStart"/>
       <w:r>
         <w:rPr>
           <w:rFonts w:ascii="Bookman Old Style" w:hAnsi="Bookman Old Style"/>
@@ -1304,7 +868,6 @@
         </w:rPr>
         <w:t>Kewarganegaraan</w:t>
       </w:r>
-      <w:proofErr w:type="spellEnd"/>
       <w:r>
         <w:rPr>
           <w:rFonts w:ascii="Bookman Old Style" w:hAnsi="Bookman Old Style"/>
@@ -1322,7 +885,6 @@
         </w:rPr>
         <w:t>${</w:t>
       </w:r>
-      <w:proofErr w:type="spellStart"/>
       <w:r>
         <w:rPr>
           <w:rFonts w:ascii="Bookman Old Style" w:hAnsi="Bookman Old Style"/>
@@ -1331,7 +893,6 @@
         </w:rPr>
         <w:t>kewarganegaraan</w:t>
       </w:r>
-      <w:proofErr w:type="spellEnd"/>
       <w:r>
         <w:rPr>
           <w:rFonts w:ascii="Bookman Old Style" w:hAnsi="Bookman Old Style"/>
@@ -1355,54 +916,14 @@
         </w:tabs>
         <w:ind w:left="4111" w:right="180" w:hanging="3544"/>
       </w:pPr>
-      <w:proofErr w:type="spellStart"/>
-      <w:r>
-        <w:rPr>
-          <w:rFonts w:ascii="Bookman Old Style" w:hAnsi="Bookman Old Style"/>
-          <w:sz w:val="22"/>
-          <w:szCs w:val="22"/>
-        </w:rPr>
-        <w:t>Alamat</w:t>
-      </w:r>
-      <w:proofErr w:type="spellEnd"/>
-      <w:r>
-        <w:rPr>
-          <w:rFonts w:ascii="Bookman Old Style" w:hAnsi="Bookman Old Style"/>
-          <w:sz w:val="22"/>
-          <w:szCs w:val="22"/>
-        </w:rPr>
-        <w:t>/</w:t>
-      </w:r>
-      <w:proofErr w:type="spellStart"/>
-      <w:proofErr w:type="gramStart"/>
-      <w:r>
-        <w:rPr>
-          <w:rFonts w:ascii="Bookman Old Style" w:hAnsi="Bookman Old Style"/>
-          <w:sz w:val="22"/>
-          <w:szCs w:val="22"/>
-        </w:rPr>
-        <w:t>Tempat</w:t>
-      </w:r>
-      <w:proofErr w:type="spellEnd"/>
-      <w:r>
-        <w:rPr>
-          <w:rFonts w:ascii="Bookman Old Style" w:hAnsi="Bookman Old Style"/>
-          <w:sz w:val="22"/>
-          <w:szCs w:val="22"/>
-        </w:rPr>
-        <w:t xml:space="preserve">  </w:t>
-      </w:r>
-      <w:proofErr w:type="spellStart"/>
-      <w:r>
-        <w:rPr>
-          <w:rFonts w:ascii="Bookman Old Style" w:hAnsi="Bookman Old Style"/>
-          <w:sz w:val="22"/>
-          <w:szCs w:val="22"/>
-        </w:rPr>
-        <w:t>Tinggal</w:t>
-      </w:r>
-      <w:proofErr w:type="spellEnd"/>
-      <w:proofErr w:type="gramEnd"/>
+      <w:r>
+        <w:rPr>
+          <w:rFonts w:ascii="Bookman Old Style" w:hAnsi="Bookman Old Style"/>
+          <w:sz w:val="22"/>
+          <w:szCs w:val="22"/>
+        </w:rPr>
+        <w:t>Alamat/Tempat  Tinggal</w:t>
+      </w:r>
       <w:r>
         <w:rPr>
           <w:rFonts w:ascii="Bookman Old Style" w:hAnsi="Bookman Old Style"/>
@@ -1420,7 +941,6 @@
         </w:rPr>
         <w:t>${</w:t>
       </w:r>
-      <w:proofErr w:type="spellStart"/>
       <w:r>
         <w:rPr>
           <w:rFonts w:ascii="Bookman Old Style" w:hAnsi="Bookman Old Style"/>
@@ -1429,7 +949,6 @@
         </w:rPr>
         <w:t>alamat</w:t>
       </w:r>
-      <w:proofErr w:type="spellEnd"/>
       <w:r>
         <w:rPr>
           <w:rFonts w:ascii="Bookman Old Style" w:hAnsi="Bookman Old Style"/>
@@ -1470,7 +989,6 @@
         </w:rPr>
         <w:t>${</w:t>
       </w:r>
-      <w:proofErr w:type="spellStart"/>
       <w:r>
         <w:rPr>
           <w:rFonts w:ascii="Bookman Old Style" w:hAnsi="Bookman Old Style"/>
@@ -1479,7 +997,6 @@
         </w:rPr>
         <w:t>rt</w:t>
       </w:r>
-      <w:proofErr w:type="spellEnd"/>
       <w:r>
         <w:rPr>
           <w:rFonts w:ascii="Bookman Old Style" w:hAnsi="Bookman Old Style"/>
@@ -1521,7 +1038,6 @@
         </w:rPr>
         <w:t>${</w:t>
       </w:r>
-      <w:proofErr w:type="spellStart"/>
       <w:r>
         <w:rPr>
           <w:rFonts w:ascii="Bookman Old Style" w:hAnsi="Bookman Old Style"/>
@@ -1530,7 +1046,6 @@
         </w:rPr>
         <w:t>rw</w:t>
       </w:r>
-      <w:proofErr w:type="spellEnd"/>
       <w:r>
         <w:rPr>
           <w:rFonts w:ascii="Bookman Old Style" w:hAnsi="Bookman Old Style"/>
@@ -1564,7 +1079,6 @@
         </w:rPr>
         <w:t>${</w:t>
       </w:r>
-      <w:proofErr w:type="spellStart"/>
       <w:r>
         <w:rPr>
           <w:rFonts w:ascii="Bookman Old Style" w:hAnsi="Bookman Old Style"/>
@@ -1573,7 +1087,6 @@
         </w:rPr>
         <w:t>dusun</w:t>
       </w:r>
-      <w:proofErr w:type="spellEnd"/>
       <w:r>
         <w:rPr>
           <w:rFonts w:ascii="Bookman Old Style" w:hAnsi="Bookman Old Style"/>
@@ -1590,7 +1103,6 @@
         </w:rPr>
         <w:t xml:space="preserve"> </w:t>
       </w:r>
-      <w:proofErr w:type="spellStart"/>
       <w:r>
         <w:rPr>
           <w:rFonts w:ascii="Bookman Old Style" w:hAnsi="Bookman Old Style"/>
@@ -1599,7 +1111,6 @@
         </w:rPr>
         <w:t>Desa</w:t>
       </w:r>
-      <w:proofErr w:type="spellEnd"/>
       <w:r>
         <w:rPr>
           <w:rFonts w:ascii="Bookman Old Style" w:hAnsi="Bookman Old Style"/>
@@ -1614,61 +1125,24 @@
           <w:sz w:val="22"/>
           <w:szCs w:val="22"/>
         </w:rPr>
+        <w:t>${nama_desa}</w:t>
+      </w:r>
+      <w:r>
+        <w:rPr>
+          <w:rFonts w:ascii="Bookman Old Style" w:hAnsi="Bookman Old Style"/>
+          <w:sz w:val="22"/>
+          <w:szCs w:val="22"/>
+        </w:rPr>
+        <w:t xml:space="preserve"> Kecamatan </w:t>
+      </w:r>
+      <w:r>
+        <w:rPr>
+          <w:rFonts w:ascii="Bookman Old Style" w:hAnsi="Bookman Old Style"/>
+          <w:sz w:val="22"/>
+          <w:szCs w:val="22"/>
+        </w:rPr>
         <w:t>${</w:t>
       </w:r>
-      <w:proofErr w:type="spellStart"/>
-      <w:r>
-        <w:rPr>
-          <w:rFonts w:ascii="Bookman Old Style" w:hAnsi="Bookman Old Style"/>
-          <w:sz w:val="22"/>
-          <w:szCs w:val="22"/>
-        </w:rPr>
-        <w:t>nama_desa</w:t>
-      </w:r>
-      <w:proofErr w:type="spellEnd"/>
-      <w:r>
-        <w:rPr>
-          <w:rFonts w:ascii="Bookman Old Style" w:hAnsi="Bookman Old Style"/>
-          <w:sz w:val="22"/>
-          <w:szCs w:val="22"/>
-        </w:rPr>
-        <w:t>}</w:t>
-      </w:r>
-      <w:r>
-        <w:rPr>
-          <w:rFonts w:ascii="Bookman Old Style" w:hAnsi="Bookman Old Style"/>
-          <w:sz w:val="22"/>
-          <w:szCs w:val="22"/>
-        </w:rPr>
-        <w:t xml:space="preserve"> </w:t>
-      </w:r>
-      <w:proofErr w:type="spellStart"/>
-      <w:r>
-        <w:rPr>
-          <w:rFonts w:ascii="Bookman Old Style" w:hAnsi="Bookman Old Style"/>
-          <w:sz w:val="22"/>
-          <w:szCs w:val="22"/>
-        </w:rPr>
-        <w:t>Kecamatan</w:t>
-      </w:r>
-      <w:proofErr w:type="spellEnd"/>
-      <w:r>
-        <w:rPr>
-          <w:rFonts w:ascii="Bookman Old Style" w:hAnsi="Bookman Old Style"/>
-          <w:sz w:val="22"/>
-          <w:szCs w:val="22"/>
-        </w:rPr>
-        <w:t xml:space="preserve"> </w:t>
-      </w:r>
-      <w:r>
-        <w:rPr>
-          <w:rFonts w:ascii="Bookman Old Style" w:hAnsi="Bookman Old Style"/>
-          <w:sz w:val="22"/>
-          <w:szCs w:val="22"/>
-        </w:rPr>
-        <w:t>${</w:t>
-      </w:r>
-      <w:proofErr w:type="spellStart"/>
       <w:r>
         <w:rPr>
           <w:rFonts w:ascii="Bookman Old Style" w:hAnsi="Bookman Old Style"/>
@@ -1677,76 +1151,29 @@
         </w:rPr>
         <w:t>nama_</w:t>
       </w:r>
-      <w:bookmarkStart w:id="0" w:name="_GoBack"/>
-      <w:bookmarkEnd w:id="0"/>
-      <w:r>
-        <w:rPr>
-          <w:rFonts w:ascii="Bookman Old Style" w:hAnsi="Bookman Old Style"/>
-          <w:sz w:val="22"/>
-          <w:szCs w:val="22"/>
-        </w:rPr>
-        <w:t>kecamatan</w:t>
-      </w:r>
-      <w:proofErr w:type="spellEnd"/>
-      <w:r>
-        <w:rPr>
-          <w:rFonts w:ascii="Bookman Old Style" w:hAnsi="Bookman Old Style"/>
-          <w:sz w:val="22"/>
-          <w:szCs w:val="22"/>
-        </w:rPr>
-        <w:t>}</w:t>
-      </w:r>
-      <w:r>
-        <w:rPr>
-          <w:rFonts w:ascii="Bookman Old Style" w:hAnsi="Bookman Old Style"/>
-          <w:sz w:val="22"/>
-          <w:szCs w:val="22"/>
-        </w:rPr>
-        <w:t xml:space="preserve"> </w:t>
-      </w:r>
-      <w:proofErr w:type="spellStart"/>
-      <w:r>
-        <w:rPr>
-          <w:rFonts w:ascii="Bookman Old Style" w:hAnsi="Bookman Old Style"/>
-          <w:sz w:val="22"/>
-          <w:szCs w:val="22"/>
-        </w:rPr>
-        <w:t>Kabupaten</w:t>
-      </w:r>
-      <w:proofErr w:type="spellEnd"/>
-      <w:r>
-        <w:rPr>
-          <w:rFonts w:ascii="Bookman Old Style" w:hAnsi="Bookman Old Style"/>
-          <w:sz w:val="22"/>
-          <w:szCs w:val="22"/>
-        </w:rPr>
-        <w:t xml:space="preserve"> </w:t>
-      </w:r>
-      <w:r>
-        <w:rPr>
-          <w:rFonts w:ascii="Bookman Old Style" w:hAnsi="Bookman Old Style"/>
-          <w:sz w:val="22"/>
-          <w:szCs w:val="22"/>
-        </w:rPr>
-        <w:t>${</w:t>
-      </w:r>
-      <w:proofErr w:type="spellStart"/>
-      <w:r>
-        <w:rPr>
-          <w:rFonts w:ascii="Bookman Old Style" w:hAnsi="Bookman Old Style"/>
-          <w:sz w:val="22"/>
-          <w:szCs w:val="22"/>
-        </w:rPr>
-        <w:t>nama_kabupaten</w:t>
-      </w:r>
-      <w:proofErr w:type="spellEnd"/>
-      <w:r>
-        <w:rPr>
-          <w:rFonts w:ascii="Bookman Old Style" w:hAnsi="Bookman Old Style"/>
-          <w:sz w:val="22"/>
-          <w:szCs w:val="22"/>
-        </w:rPr>
-        <w:t>}</w:t>
+      <w:r>
+        <w:rPr>
+          <w:rFonts w:ascii="Bookman Old Style" w:hAnsi="Bookman Old Style"/>
+          <w:sz w:val="22"/>
+          <w:szCs w:val="22"/>
+        </w:rPr>
+        <w:t>kecamatan}</w:t>
+      </w:r>
+      <w:r>
+        <w:rPr>
+          <w:rFonts w:ascii="Bookman Old Style" w:hAnsi="Bookman Old Style"/>
+          <w:sz w:val="22"/>
+          <w:szCs w:val="22"/>
+        </w:rPr>
+        <w:t xml:space="preserve"> Kabupaten </w:t>
+      </w:r>
+      <w:r>
+        <w:rPr>
+          <w:rFonts w:ascii="Bookman Old Style" w:hAnsi="Bookman Old Style"/>
+          <w:sz w:val="22"/>
+          <w:szCs w:val="22"/>
+        </w:rPr>
+        <w:t>${nama_kabupaten}</w:t>
       </w:r>
       <w:r>
         <w:rPr>
@@ -1786,36 +1213,49 @@
           <w:sz w:val="22"/>
           <w:szCs w:val="22"/>
         </w:rPr>
-        <w:t xml:space="preserve">Orang </w:t>
-      </w:r>
-      <w:proofErr w:type="spellStart"/>
-      <w:r>
-        <w:rPr>
-          <w:rFonts w:ascii="Bookman Old Style" w:hAnsi="Bookman Old Style"/>
-          <w:sz w:val="22"/>
-          <w:szCs w:val="22"/>
-        </w:rPr>
-        <w:t>tersebut</w:t>
-      </w:r>
-      <w:proofErr w:type="spellEnd"/>
-      <w:r>
-        <w:rPr>
-          <w:rFonts w:ascii="Bookman Old Style" w:hAnsi="Bookman Old Style"/>
-          <w:sz w:val="22"/>
-          <w:szCs w:val="22"/>
-        </w:rPr>
-        <w:t xml:space="preserve"> di </w:t>
-      </w:r>
-      <w:proofErr w:type="spellStart"/>
-      <w:r>
-        <w:rPr>
-          <w:rFonts w:ascii="Bookman Old Style" w:hAnsi="Bookman Old Style"/>
-          <w:sz w:val="22"/>
-          <w:szCs w:val="22"/>
-        </w:rPr>
-        <w:t>atas</w:t>
-      </w:r>
-      <w:proofErr w:type="spellEnd"/>
+        <w:t xml:space="preserve">Orang tersebut di atas adalah benar-benar warga </w:t>
+      </w:r>
+      <w:r>
+        <w:rPr>
+          <w:rFonts w:ascii="Bookman Old Style" w:hAnsi="Bookman Old Style"/>
+          <w:sz w:val="22"/>
+          <w:szCs w:val="22"/>
+          <w:lang w:val="id-ID"/>
+        </w:rPr>
+        <w:t xml:space="preserve">kami yang bertempat tinggal di </w:t>
+      </w:r>
+      <w:r>
+        <w:rPr>
+          <w:rFonts w:ascii="Bookman Old Style" w:hAnsi="Bookman Old Style"/>
+          <w:sz w:val="22"/>
+          <w:szCs w:val="22"/>
+        </w:rPr>
+        <w:t xml:space="preserve">  </w:t>
+      </w:r>
+      <w:r>
+        <w:rPr>
+          <w:rFonts w:ascii="Bookman Old Style" w:hAnsi="Bookman Old Style"/>
+          <w:sz w:val="22"/>
+          <w:szCs w:val="22"/>
+        </w:rPr>
+        <w:t>${</w:t>
+      </w:r>
+      <w:r>
+        <w:rPr>
+          <w:rFonts w:ascii="Bookman Old Style" w:hAnsi="Bookman Old Style"/>
+          <w:sz w:val="22"/>
+          <w:szCs w:val="22"/>
+        </w:rPr>
+        <w:t>alamat</w:t>
+      </w:r>
+      <w:r>
+        <w:rPr>
+          <w:rFonts w:ascii="Bookman Old Style" w:hAnsi="Bookman Old Style"/>
+          <w:sz w:val="22"/>
+          <w:szCs w:val="22"/>
+        </w:rPr>
+        <w:t>}</w:t>
+      </w:r>
       <w:r>
         <w:rPr>
           <w:rFonts w:ascii="Bookman Old Style" w:hAnsi="Bookman Old Style"/>
@@ -1824,16 +1264,6 @@
         </w:rPr>
         <w:t xml:space="preserve"> </w:t>
       </w:r>
-      <w:proofErr w:type="spellStart"/>
-      <w:r>
-        <w:rPr>
-          <w:rFonts w:ascii="Bookman Old Style" w:hAnsi="Bookman Old Style"/>
-          <w:sz w:val="22"/>
-          <w:szCs w:val="22"/>
-        </w:rPr>
-        <w:t>adalah</w:t>
-      </w:r>
-      <w:proofErr w:type="spellEnd"/>
       <w:r>
         <w:rPr>
           <w:rFonts w:ascii="Bookman Old Style" w:hAnsi="Bookman Old Style"/>
@@ -1842,16 +1272,14 @@
         </w:rPr>
         <w:t xml:space="preserve"> </w:t>
       </w:r>
-      <w:proofErr w:type="spellStart"/>
-      <w:r>
-        <w:rPr>
-          <w:rFonts w:ascii="Bookman Old Style" w:hAnsi="Bookman Old Style"/>
-          <w:sz w:val="22"/>
-          <w:szCs w:val="22"/>
-        </w:rPr>
-        <w:t>benar-benar</w:t>
-      </w:r>
-      <w:proofErr w:type="spellEnd"/>
+      <w:r>
+        <w:rPr>
+          <w:rFonts w:ascii="Bookman Old Style" w:hAnsi="Bookman Old Style"/>
+          <w:sz w:val="22"/>
+          <w:szCs w:val="22"/>
+        </w:rPr>
+        <w:t>RT</w:t>
+      </w:r>
       <w:r>
         <w:rPr>
           <w:rFonts w:ascii="Bookman Old Style" w:hAnsi="Bookman Old Style"/>
@@ -1860,16 +1288,6 @@
         </w:rPr>
         <w:t xml:space="preserve"> </w:t>
       </w:r>
-      <w:proofErr w:type="spellStart"/>
-      <w:r>
-        <w:rPr>
-          <w:rFonts w:ascii="Bookman Old Style" w:hAnsi="Bookman Old Style"/>
-          <w:sz w:val="22"/>
-          <w:szCs w:val="22"/>
-        </w:rPr>
-        <w:t>warga</w:t>
-      </w:r>
-      <w:proofErr w:type="spellEnd"/>
       <w:r>
         <w:rPr>
           <w:rFonts w:ascii="Bookman Old Style" w:hAnsi="Bookman Old Style"/>
@@ -1883,17 +1301,49 @@
           <w:rFonts w:ascii="Bookman Old Style" w:hAnsi="Bookman Old Style"/>
           <w:sz w:val="22"/>
           <w:szCs w:val="22"/>
+        </w:rPr>
+        <w:t>${</w:t>
+      </w:r>
+      <w:r>
+        <w:rPr>
+          <w:rFonts w:ascii="Bookman Old Style" w:hAnsi="Bookman Old Style"/>
+          <w:sz w:val="22"/>
+          <w:szCs w:val="22"/>
+        </w:rPr>
+        <w:t>rt</w:t>
+      </w:r>
+      <w:r>
+        <w:rPr>
+          <w:rFonts w:ascii="Bookman Old Style" w:hAnsi="Bookman Old Style"/>
+          <w:sz w:val="22"/>
+          <w:szCs w:val="22"/>
+        </w:rPr>
+        <w:t xml:space="preserve">} </w:t>
+      </w:r>
+      <w:r>
+        <w:rPr>
+          <w:rFonts w:ascii="Bookman Old Style" w:hAnsi="Bookman Old Style"/>
+          <w:sz w:val="22"/>
+          <w:szCs w:val="22"/>
+        </w:rPr>
+        <w:t xml:space="preserve"> </w:t>
+      </w:r>
+      <w:r>
+        <w:rPr>
+          <w:rFonts w:ascii="Bookman Old Style" w:hAnsi="Bookman Old Style"/>
+          <w:sz w:val="22"/>
+          <w:szCs w:val="22"/>
           <w:lang w:val="id-ID"/>
         </w:rPr>
-        <w:t xml:space="preserve">kami yang bertempat tinggal di </w:t>
-      </w:r>
-      <w:r>
-        <w:rPr>
-          <w:rFonts w:ascii="Bookman Old Style" w:hAnsi="Bookman Old Style"/>
-          <w:sz w:val="22"/>
-          <w:szCs w:val="22"/>
-        </w:rPr>
-        <w:t xml:space="preserve">  </w:t>
+        <w:t xml:space="preserve">RW </w:t>
+      </w:r>
+      <w:r>
+        <w:rPr>
+          <w:rFonts w:ascii="Bookman Old Style" w:hAnsi="Bookman Old Style"/>
+          <w:sz w:val="22"/>
+          <w:szCs w:val="22"/>
+        </w:rPr>
+        <w:t xml:space="preserve"> </w:t>
       </w:r>
       <w:r>
         <w:rPr>
@@ -1903,16 +1353,14 @@
         </w:rPr>
         <w:t>${</w:t>
       </w:r>
-      <w:proofErr w:type="spellStart"/>
-      <w:r>
-        <w:rPr>
-          <w:rFonts w:ascii="Bookman Old Style" w:hAnsi="Bookman Old Style"/>
-          <w:sz w:val="22"/>
-          <w:szCs w:val="22"/>
-        </w:rPr>
-        <w:t>alamat</w:t>
-      </w:r>
-      <w:proofErr w:type="spellEnd"/>
+      <w:r>
+        <w:rPr>
+          <w:rFonts w:ascii="Bookman Old Style" w:hAnsi="Bookman Old Style"/>
+          <w:sz w:val="22"/>
+          <w:szCs w:val="22"/>
+        </w:rPr>
+        <w:t>rw</w:t>
+      </w:r>
       <w:r>
         <w:rPr>
           <w:rFonts w:ascii="Bookman Old Style" w:hAnsi="Bookman Old Style"/>
@@ -1942,8 +1390,9 @@
           <w:rFonts w:ascii="Bookman Old Style" w:hAnsi="Bookman Old Style"/>
           <w:sz w:val="22"/>
           <w:szCs w:val="22"/>
-        </w:rPr>
-        <w:t>RT</w:t>
+          <w:lang w:val="id-ID"/>
+        </w:rPr>
+        <w:t xml:space="preserve">Dusun </w:t>
       </w:r>
       <w:r>
         <w:rPr>
@@ -1959,6 +1408,30 @@
           <w:sz w:val="22"/>
           <w:szCs w:val="22"/>
         </w:rPr>
+        <w:t>${</w:t>
+      </w:r>
+      <w:r>
+        <w:rPr>
+          <w:rFonts w:ascii="Bookman Old Style" w:hAnsi="Bookman Old Style"/>
+          <w:sz w:val="22"/>
+          <w:szCs w:val="22"/>
+        </w:rPr>
+        <w:t>dusun</w:t>
+      </w:r>
+      <w:r>
+        <w:rPr>
+          <w:rFonts w:ascii="Bookman Old Style" w:hAnsi="Bookman Old Style"/>
+          <w:sz w:val="22"/>
+          <w:szCs w:val="22"/>
+        </w:rPr>
+        <w:t xml:space="preserve">} </w:t>
+      </w:r>
+      <w:r>
+        <w:rPr>
+          <w:rFonts w:ascii="Bookman Old Style" w:hAnsi="Bookman Old Style"/>
+          <w:sz w:val="22"/>
+          <w:szCs w:val="22"/>
+        </w:rPr>
         <w:t xml:space="preserve"> </w:t>
       </w:r>
       <w:r>
@@ -1967,18 +1440,84 @@
           <w:sz w:val="22"/>
           <w:szCs w:val="22"/>
         </w:rPr>
+        <w:t>Desa</w:t>
+      </w:r>
+      <w:r>
+        <w:rPr>
+          <w:rFonts w:ascii="Bookman Old Style" w:hAnsi="Bookman Old Style"/>
+          <w:sz w:val="22"/>
+          <w:szCs w:val="22"/>
+        </w:rPr>
+        <w:t xml:space="preserve"> </w:t>
+      </w:r>
+      <w:r>
+        <w:rPr>
+          <w:rFonts w:ascii="Bookman Old Style" w:hAnsi="Bookman Old Style"/>
+          <w:sz w:val="22"/>
+          <w:szCs w:val="22"/>
+          <w:lang w:val="id-ID"/>
+        </w:rPr>
+        <w:t>${nama_desa</w:t>
+      </w:r>
+      <w:bookmarkStart w:id="0" w:name="_GoBack"/>
+      <w:bookmarkEnd w:id="0"/>
+      <w:r>
+        <w:rPr>
+          <w:rFonts w:ascii="Bookman Old Style" w:hAnsi="Bookman Old Style"/>
+          <w:sz w:val="22"/>
+          <w:szCs w:val="22"/>
+          <w:lang w:val="id-ID"/>
+        </w:rPr>
+        <w:t>}</w:t>
+      </w:r>
+      <w:r>
+        <w:rPr>
+          <w:rFonts w:ascii="Bookman Old Style" w:hAnsi="Bookman Old Style"/>
+          <w:sz w:val="22"/>
+          <w:szCs w:val="22"/>
+        </w:rPr>
+        <w:t xml:space="preserve"> dan tercatat dengan</w:t>
+      </w:r>
+      <w:r>
+        <w:rPr>
+          <w:rFonts w:ascii="Bookman Old Style" w:hAnsi="Bookman Old Style"/>
+          <w:sz w:val="22"/>
+          <w:szCs w:val="22"/>
+        </w:rPr>
+        <w:t xml:space="preserve"> </w:t>
+      </w:r>
+      <w:r>
+        <w:rPr>
+          <w:rFonts w:ascii="Bookman Old Style" w:hAnsi="Bookman Old Style"/>
+          <w:sz w:val="22"/>
+          <w:szCs w:val="22"/>
+        </w:rPr>
+        <w:t xml:space="preserve"> No. KK : </w:t>
+      </w:r>
+      <w:r>
+        <w:rPr>
+          <w:rFonts w:ascii="Bookman Old Style" w:hAnsi="Bookman Old Style"/>
+          <w:sz w:val="22"/>
+          <w:szCs w:val="22"/>
+        </w:rPr>
+        <w:t xml:space="preserve"> </w:t>
+      </w:r>
+      <w:r>
+        <w:rPr>
+          <w:rFonts w:ascii="Bookman Old Style" w:hAnsi="Bookman Old Style"/>
+          <w:sz w:val="22"/>
+          <w:szCs w:val="22"/>
+        </w:rPr>
         <w:t>${</w:t>
       </w:r>
-      <w:proofErr w:type="spellStart"/>
-      <w:r>
-        <w:rPr>
-          <w:rFonts w:ascii="Bookman Old Style" w:hAnsi="Bookman Old Style"/>
-          <w:sz w:val="22"/>
-          <w:szCs w:val="22"/>
-        </w:rPr>
-        <w:t>rt</w:t>
-      </w:r>
-      <w:proofErr w:type="spellEnd"/>
+      <w:r>
+        <w:rPr>
+          <w:rFonts w:ascii="Bookman Old Style" w:hAnsi="Bookman Old Style"/>
+          <w:sz w:val="22"/>
+          <w:szCs w:val="22"/>
+        </w:rPr>
+        <w:t>no_KK</w:t>
+      </w:r>
       <w:r>
         <w:rPr>
           <w:rFonts w:ascii="Bookman Old Style" w:hAnsi="Bookman Old Style"/>
@@ -2000,322 +1539,8 @@
           <w:rFonts w:ascii="Bookman Old Style" w:hAnsi="Bookman Old Style"/>
           <w:sz w:val="22"/>
           <w:szCs w:val="22"/>
-          <w:lang w:val="id-ID"/>
-        </w:rPr>
-        <w:t xml:space="preserve">RW </w:t>
-      </w:r>
-      <w:r>
-        <w:rPr>
-          <w:rFonts w:ascii="Bookman Old Style" w:hAnsi="Bookman Old Style"/>
-          <w:sz w:val="22"/>
-          <w:szCs w:val="22"/>
-        </w:rPr>
-        <w:t xml:space="preserve"> </w:t>
-      </w:r>
-      <w:r>
-        <w:rPr>
-          <w:rFonts w:ascii="Bookman Old Style" w:hAnsi="Bookman Old Style"/>
-          <w:sz w:val="22"/>
-          <w:szCs w:val="22"/>
-        </w:rPr>
-        <w:t>${</w:t>
-      </w:r>
-      <w:proofErr w:type="spellStart"/>
-      <w:r>
-        <w:rPr>
-          <w:rFonts w:ascii="Bookman Old Style" w:hAnsi="Bookman Old Style"/>
-          <w:sz w:val="22"/>
-          <w:szCs w:val="22"/>
-        </w:rPr>
-        <w:t>rw</w:t>
-      </w:r>
-      <w:proofErr w:type="spellEnd"/>
-      <w:r>
-        <w:rPr>
-          <w:rFonts w:ascii="Bookman Old Style" w:hAnsi="Bookman Old Style"/>
-          <w:sz w:val="22"/>
-          <w:szCs w:val="22"/>
-        </w:rPr>
-        <w:t>}</w:t>
-      </w:r>
-      <w:r>
-        <w:rPr>
-          <w:rFonts w:ascii="Bookman Old Style" w:hAnsi="Bookman Old Style"/>
-          <w:sz w:val="22"/>
-          <w:szCs w:val="22"/>
-        </w:rPr>
-        <w:t xml:space="preserve"> </w:t>
-      </w:r>
-      <w:r>
-        <w:rPr>
-          <w:rFonts w:ascii="Bookman Old Style" w:hAnsi="Bookman Old Style"/>
-          <w:sz w:val="22"/>
-          <w:szCs w:val="22"/>
-        </w:rPr>
-        <w:t xml:space="preserve"> </w:t>
-      </w:r>
-      <w:r>
-        <w:rPr>
-          <w:rFonts w:ascii="Bookman Old Style" w:hAnsi="Bookman Old Style"/>
-          <w:sz w:val="22"/>
-          <w:szCs w:val="22"/>
-          <w:lang w:val="id-ID"/>
-        </w:rPr>
-        <w:t xml:space="preserve">Dusun </w:t>
-      </w:r>
-      <w:r>
-        <w:rPr>
-          <w:rFonts w:ascii="Bookman Old Style" w:hAnsi="Bookman Old Style"/>
-          <w:sz w:val="22"/>
-          <w:szCs w:val="22"/>
-        </w:rPr>
-        <w:t xml:space="preserve"> </w:t>
-      </w:r>
-      <w:r>
-        <w:rPr>
-          <w:rFonts w:ascii="Bookman Old Style" w:hAnsi="Bookman Old Style"/>
-          <w:sz w:val="22"/>
-          <w:szCs w:val="22"/>
-        </w:rPr>
-        <w:t>${</w:t>
-      </w:r>
-      <w:proofErr w:type="spellStart"/>
-      <w:r>
-        <w:rPr>
-          <w:rFonts w:ascii="Bookman Old Style" w:hAnsi="Bookman Old Style"/>
-          <w:sz w:val="22"/>
-          <w:szCs w:val="22"/>
-        </w:rPr>
-        <w:t>dusun</w:t>
-      </w:r>
-      <w:proofErr w:type="spellEnd"/>
-      <w:r>
-        <w:rPr>
-          <w:rFonts w:ascii="Bookman Old Style" w:hAnsi="Bookman Old Style"/>
-          <w:sz w:val="22"/>
-          <w:szCs w:val="22"/>
-        </w:rPr>
-        <w:t xml:space="preserve">} </w:t>
-      </w:r>
-      <w:r>
-        <w:rPr>
-          <w:rFonts w:ascii="Bookman Old Style" w:hAnsi="Bookman Old Style"/>
-          <w:sz w:val="22"/>
-          <w:szCs w:val="22"/>
-        </w:rPr>
-        <w:t xml:space="preserve"> </w:t>
-      </w:r>
-      <w:proofErr w:type="spellStart"/>
-      <w:r>
-        <w:rPr>
-          <w:rFonts w:ascii="Bookman Old Style" w:hAnsi="Bookman Old Style"/>
-          <w:sz w:val="22"/>
-          <w:szCs w:val="22"/>
-        </w:rPr>
-        <w:t>Desa</w:t>
-      </w:r>
-      <w:proofErr w:type="spellEnd"/>
-      <w:r>
-        <w:rPr>
-          <w:rFonts w:ascii="Bookman Old Style" w:hAnsi="Bookman Old Style"/>
-          <w:sz w:val="22"/>
-          <w:szCs w:val="22"/>
-        </w:rPr>
-        <w:t xml:space="preserve"> </w:t>
-      </w:r>
-      <w:proofErr w:type="spellStart"/>
-      <w:r>
-        <w:rPr>
-          <w:rFonts w:ascii="Bookman Old Style" w:hAnsi="Bookman Old Style"/>
-          <w:sz w:val="22"/>
-          <w:szCs w:val="22"/>
-        </w:rPr>
-        <w:t>Pringgajurang</w:t>
-      </w:r>
-      <w:proofErr w:type="spellEnd"/>
-      <w:r>
-        <w:rPr>
-          <w:rFonts w:ascii="Bookman Old Style" w:hAnsi="Bookman Old Style"/>
-          <w:sz w:val="22"/>
-          <w:szCs w:val="22"/>
-        </w:rPr>
-        <w:t xml:space="preserve"> </w:t>
-      </w:r>
-      <w:proofErr w:type="spellStart"/>
-      <w:r>
-        <w:rPr>
-          <w:rFonts w:ascii="Bookman Old Style" w:hAnsi="Bookman Old Style"/>
-          <w:sz w:val="22"/>
-          <w:szCs w:val="22"/>
-        </w:rPr>
-        <w:t>utara</w:t>
-      </w:r>
-      <w:proofErr w:type="spellEnd"/>
-      <w:r>
-        <w:rPr>
-          <w:rFonts w:ascii="Bookman Old Style" w:hAnsi="Bookman Old Style"/>
-          <w:sz w:val="22"/>
-          <w:szCs w:val="22"/>
-        </w:rPr>
-        <w:t xml:space="preserve"> </w:t>
-      </w:r>
-      <w:proofErr w:type="spellStart"/>
-      <w:r>
-        <w:rPr>
-          <w:rFonts w:ascii="Bookman Old Style" w:hAnsi="Bookman Old Style"/>
-          <w:sz w:val="22"/>
-          <w:szCs w:val="22"/>
-        </w:rPr>
-        <w:t>dan</w:t>
-      </w:r>
-      <w:proofErr w:type="spellEnd"/>
-      <w:r>
-        <w:rPr>
-          <w:rFonts w:ascii="Bookman Old Style" w:hAnsi="Bookman Old Style"/>
-          <w:sz w:val="22"/>
-          <w:szCs w:val="22"/>
-        </w:rPr>
-        <w:t xml:space="preserve"> </w:t>
-      </w:r>
-      <w:proofErr w:type="spellStart"/>
-      <w:r>
-        <w:rPr>
-          <w:rFonts w:ascii="Bookman Old Style" w:hAnsi="Bookman Old Style"/>
-          <w:sz w:val="22"/>
-          <w:szCs w:val="22"/>
-        </w:rPr>
-        <w:t>tercatat</w:t>
-      </w:r>
-      <w:proofErr w:type="spellEnd"/>
-      <w:r>
-        <w:rPr>
-          <w:rFonts w:ascii="Bookman Old Style" w:hAnsi="Bookman Old Style"/>
-          <w:sz w:val="22"/>
-          <w:szCs w:val="22"/>
-        </w:rPr>
-        <w:t xml:space="preserve"> </w:t>
-      </w:r>
-      <w:proofErr w:type="spellStart"/>
-      <w:r>
-        <w:rPr>
-          <w:rFonts w:ascii="Bookman Old Style" w:hAnsi="Bookman Old Style"/>
-          <w:sz w:val="22"/>
-          <w:szCs w:val="22"/>
-        </w:rPr>
-        <w:t>dengan</w:t>
-      </w:r>
-      <w:proofErr w:type="spellEnd"/>
-      <w:r>
-        <w:rPr>
-          <w:rFonts w:ascii="Bookman Old Style" w:hAnsi="Bookman Old Style"/>
-          <w:sz w:val="22"/>
-          <w:szCs w:val="22"/>
-        </w:rPr>
-        <w:t xml:space="preserve"> </w:t>
-      </w:r>
-      <w:r>
-        <w:rPr>
-          <w:rFonts w:ascii="Bookman Old Style" w:hAnsi="Bookman Old Style"/>
-          <w:sz w:val="22"/>
-          <w:szCs w:val="22"/>
-        </w:rPr>
-        <w:t xml:space="preserve"> No. </w:t>
-      </w:r>
-      <w:proofErr w:type="gramStart"/>
-      <w:r>
-        <w:rPr>
-          <w:rFonts w:ascii="Bookman Old Style" w:hAnsi="Bookman Old Style"/>
-          <w:sz w:val="22"/>
-          <w:szCs w:val="22"/>
-        </w:rPr>
-        <w:t>KK :</w:t>
-      </w:r>
-      <w:proofErr w:type="gramEnd"/>
-      <w:r>
-        <w:rPr>
-          <w:rFonts w:ascii="Bookman Old Style" w:hAnsi="Bookman Old Style"/>
-          <w:sz w:val="22"/>
-          <w:szCs w:val="22"/>
-        </w:rPr>
-        <w:t xml:space="preserve"> </w:t>
-      </w:r>
-      <w:r>
-        <w:rPr>
-          <w:rFonts w:ascii="Bookman Old Style" w:hAnsi="Bookman Old Style"/>
-          <w:sz w:val="22"/>
-          <w:szCs w:val="22"/>
-        </w:rPr>
-        <w:t xml:space="preserve"> </w:t>
-      </w:r>
-      <w:r>
-        <w:rPr>
-          <w:rFonts w:ascii="Bookman Old Style" w:hAnsi="Bookman Old Style"/>
-          <w:sz w:val="22"/>
-          <w:szCs w:val="22"/>
-        </w:rPr>
-        <w:t>${</w:t>
-      </w:r>
-      <w:proofErr w:type="spellStart"/>
-      <w:r>
-        <w:rPr>
-          <w:rFonts w:ascii="Bookman Old Style" w:hAnsi="Bookman Old Style"/>
-          <w:sz w:val="22"/>
-          <w:szCs w:val="22"/>
-        </w:rPr>
-        <w:t>no_KK</w:t>
-      </w:r>
-      <w:proofErr w:type="spellEnd"/>
-      <w:r>
-        <w:rPr>
-          <w:rFonts w:ascii="Bookman Old Style" w:hAnsi="Bookman Old Style"/>
-          <w:sz w:val="22"/>
-          <w:szCs w:val="22"/>
-        </w:rPr>
-        <w:t xml:space="preserve">} </w:t>
-      </w:r>
-      <w:r>
-        <w:rPr>
-          <w:rFonts w:ascii="Bookman Old Style" w:hAnsi="Bookman Old Style"/>
-          <w:sz w:val="22"/>
-          <w:szCs w:val="22"/>
-        </w:rPr>
-        <w:t xml:space="preserve"> </w:t>
-      </w:r>
-      <w:proofErr w:type="spellStart"/>
-      <w:r>
-        <w:rPr>
-          <w:rFonts w:ascii="Bookman Old Style" w:hAnsi="Bookman Old Style"/>
-          <w:sz w:val="22"/>
-          <w:szCs w:val="22"/>
-        </w:rPr>
-        <w:t>Kepala</w:t>
-      </w:r>
-      <w:proofErr w:type="spellEnd"/>
-      <w:r>
-        <w:rPr>
-          <w:rFonts w:ascii="Bookman Old Style" w:hAnsi="Bookman Old Style"/>
-          <w:sz w:val="22"/>
-          <w:szCs w:val="22"/>
-        </w:rPr>
-        <w:t xml:space="preserve"> </w:t>
-      </w:r>
-      <w:proofErr w:type="spellStart"/>
-      <w:r>
-        <w:rPr>
-          <w:rFonts w:ascii="Bookman Old Style" w:hAnsi="Bookman Old Style"/>
-          <w:sz w:val="22"/>
-          <w:szCs w:val="22"/>
-        </w:rPr>
-        <w:t>Keluarga</w:t>
-      </w:r>
-      <w:proofErr w:type="spellEnd"/>
-      <w:r>
-        <w:rPr>
-          <w:rFonts w:ascii="Bookman Old Style" w:hAnsi="Bookman Old Style"/>
-          <w:sz w:val="22"/>
-          <w:szCs w:val="22"/>
-        </w:rPr>
-        <w:t xml:space="preserve"> : </w:t>
+        </w:rPr>
+        <w:t xml:space="preserve">Kepala Keluarga : </w:t>
       </w:r>
       <w:r>
         <w:rPr>
@@ -2325,7 +1550,6 @@
         </w:rPr>
         <w:t xml:space="preserve"> ${</w:t>
       </w:r>
-      <w:proofErr w:type="spellStart"/>
       <w:r>
         <w:rPr>
           <w:rFonts w:ascii="Bookman Old Style" w:hAnsi="Bookman Old Style"/>
@@ -2334,7 +1558,6 @@
         </w:rPr>
         <w:t>kepala_kk</w:t>
       </w:r>
-      <w:proofErr w:type="spellEnd"/>
       <w:r>
         <w:rPr>
           <w:rFonts w:ascii="Bookman Old Style" w:hAnsi="Bookman Old Style"/>
@@ -2381,7 +1604,6 @@
         </w:rPr>
         <w:t xml:space="preserve">Surat Keterangan ini dibuat </w:t>
       </w:r>
-      <w:proofErr w:type="spellStart"/>
       <w:r>
         <w:rPr>
           <w:rFonts w:ascii="Bookman Old Style" w:hAnsi="Bookman Old Style"/>
@@ -2390,7 +1612,6 @@
         </w:rPr>
         <w:t>untuk</w:t>
       </w:r>
-      <w:proofErr w:type="spellEnd"/>
       <w:r>
         <w:rPr>
           <w:rFonts w:ascii="Bookman Old Style" w:hAnsi="Bookman Old Style"/>
@@ -2457,205 +1678,13 @@
         </w:tabs>
         <w:ind w:firstLine="720"/>
       </w:pPr>
-      <w:proofErr w:type="spellStart"/>
-      <w:r>
-        <w:rPr>
-          <w:rFonts w:ascii="Bookman Old Style" w:hAnsi="Bookman Old Style"/>
-          <w:sz w:val="22"/>
-          <w:szCs w:val="22"/>
-        </w:rPr>
-        <w:t>Demikian</w:t>
-      </w:r>
-      <w:proofErr w:type="spellEnd"/>
-      <w:r>
-        <w:rPr>
-          <w:rFonts w:ascii="Bookman Old Style" w:hAnsi="Bookman Old Style"/>
-          <w:sz w:val="22"/>
-          <w:szCs w:val="22"/>
-        </w:rPr>
-        <w:t xml:space="preserve"> </w:t>
-      </w:r>
-      <w:proofErr w:type="spellStart"/>
-      <w:proofErr w:type="gramStart"/>
-      <w:r>
-        <w:rPr>
-          <w:rFonts w:ascii="Bookman Old Style" w:hAnsi="Bookman Old Style"/>
-          <w:sz w:val="22"/>
-          <w:szCs w:val="22"/>
-        </w:rPr>
-        <w:t>surat</w:t>
-      </w:r>
-      <w:proofErr w:type="spellEnd"/>
-      <w:proofErr w:type="gramEnd"/>
-      <w:r>
-        <w:rPr>
-          <w:rFonts w:ascii="Bookman Old Style" w:hAnsi="Bookman Old Style"/>
-          <w:sz w:val="22"/>
-          <w:szCs w:val="22"/>
-        </w:rPr>
-        <w:t xml:space="preserve"> </w:t>
-      </w:r>
-      <w:proofErr w:type="spellStart"/>
-      <w:r>
-        <w:rPr>
-          <w:rFonts w:ascii="Bookman Old Style" w:hAnsi="Bookman Old Style"/>
-          <w:sz w:val="22"/>
-          <w:szCs w:val="22"/>
-        </w:rPr>
-        <w:t>keterangan</w:t>
-      </w:r>
-      <w:proofErr w:type="spellEnd"/>
-      <w:r>
-        <w:rPr>
-          <w:rFonts w:ascii="Bookman Old Style" w:hAnsi="Bookman Old Style"/>
-          <w:sz w:val="22"/>
-          <w:szCs w:val="22"/>
-        </w:rPr>
-        <w:t xml:space="preserve"> </w:t>
-      </w:r>
-      <w:proofErr w:type="spellStart"/>
-      <w:r>
-        <w:rPr>
-          <w:rFonts w:ascii="Bookman Old Style" w:hAnsi="Bookman Old Style"/>
-          <w:sz w:val="22"/>
-          <w:szCs w:val="22"/>
-        </w:rPr>
-        <w:t>ini</w:t>
-      </w:r>
-      <w:proofErr w:type="spellEnd"/>
-      <w:r>
-        <w:rPr>
-          <w:rFonts w:ascii="Bookman Old Style" w:hAnsi="Bookman Old Style"/>
-          <w:sz w:val="22"/>
-          <w:szCs w:val="22"/>
-        </w:rPr>
-        <w:t xml:space="preserve"> </w:t>
-      </w:r>
-      <w:proofErr w:type="spellStart"/>
-      <w:r>
-        <w:rPr>
-          <w:rFonts w:ascii="Bookman Old Style" w:hAnsi="Bookman Old Style"/>
-          <w:sz w:val="22"/>
-          <w:szCs w:val="22"/>
-        </w:rPr>
-        <w:t>dibuat</w:t>
-      </w:r>
-      <w:proofErr w:type="spellEnd"/>
-      <w:r>
-        <w:rPr>
-          <w:rFonts w:ascii="Bookman Old Style" w:hAnsi="Bookman Old Style"/>
-          <w:sz w:val="22"/>
-          <w:szCs w:val="22"/>
-        </w:rPr>
-        <w:t xml:space="preserve"> </w:t>
-      </w:r>
-      <w:proofErr w:type="spellStart"/>
-      <w:r>
-        <w:rPr>
-          <w:rFonts w:ascii="Bookman Old Style" w:hAnsi="Bookman Old Style"/>
-          <w:sz w:val="22"/>
-          <w:szCs w:val="22"/>
-        </w:rPr>
-        <w:t>dengan</w:t>
-      </w:r>
-      <w:proofErr w:type="spellEnd"/>
-      <w:r>
-        <w:rPr>
-          <w:rFonts w:ascii="Bookman Old Style" w:hAnsi="Bookman Old Style"/>
-          <w:sz w:val="22"/>
-          <w:szCs w:val="22"/>
-        </w:rPr>
-        <w:t xml:space="preserve"> </w:t>
-      </w:r>
-      <w:proofErr w:type="spellStart"/>
-      <w:r>
-        <w:rPr>
-          <w:rFonts w:ascii="Bookman Old Style" w:hAnsi="Bookman Old Style"/>
-          <w:sz w:val="22"/>
-          <w:szCs w:val="22"/>
-        </w:rPr>
-        <w:t>sebenarnya</w:t>
-      </w:r>
-      <w:proofErr w:type="spellEnd"/>
-      <w:r>
-        <w:rPr>
-          <w:rFonts w:ascii="Bookman Old Style" w:hAnsi="Bookman Old Style"/>
-          <w:sz w:val="22"/>
-          <w:szCs w:val="22"/>
-        </w:rPr>
-        <w:t xml:space="preserve">, </w:t>
-      </w:r>
-      <w:proofErr w:type="spellStart"/>
-      <w:r>
-        <w:rPr>
-          <w:rFonts w:ascii="Bookman Old Style" w:hAnsi="Bookman Old Style"/>
-          <w:sz w:val="22"/>
-          <w:szCs w:val="22"/>
-        </w:rPr>
-        <w:t>untuk</w:t>
-      </w:r>
-      <w:proofErr w:type="spellEnd"/>
-      <w:r>
-        <w:rPr>
-          <w:rFonts w:ascii="Bookman Old Style" w:hAnsi="Bookman Old Style"/>
-          <w:sz w:val="22"/>
-          <w:szCs w:val="22"/>
-        </w:rPr>
-        <w:t xml:space="preserve"> </w:t>
-      </w:r>
-      <w:proofErr w:type="spellStart"/>
-      <w:r>
-        <w:rPr>
-          <w:rFonts w:ascii="Bookman Old Style" w:hAnsi="Bookman Old Style"/>
-          <w:sz w:val="22"/>
-          <w:szCs w:val="22"/>
-        </w:rPr>
-        <w:t>dipergunakan</w:t>
-      </w:r>
-      <w:proofErr w:type="spellEnd"/>
-      <w:r>
-        <w:rPr>
-          <w:rFonts w:ascii="Bookman Old Style" w:hAnsi="Bookman Old Style"/>
-          <w:sz w:val="22"/>
-          <w:szCs w:val="22"/>
-        </w:rPr>
-        <w:t xml:space="preserve"> </w:t>
-      </w:r>
-      <w:proofErr w:type="spellStart"/>
-      <w:r>
-        <w:rPr>
-          <w:rFonts w:ascii="Bookman Old Style" w:hAnsi="Bookman Old Style"/>
-          <w:sz w:val="22"/>
-          <w:szCs w:val="22"/>
-        </w:rPr>
-        <w:t>sebagaimana</w:t>
-      </w:r>
-      <w:proofErr w:type="spellEnd"/>
-      <w:r>
-        <w:rPr>
-          <w:rFonts w:ascii="Bookman Old Style" w:hAnsi="Bookman Old Style"/>
-          <w:sz w:val="22"/>
-          <w:szCs w:val="22"/>
-        </w:rPr>
-        <w:t xml:space="preserve"> </w:t>
-      </w:r>
-      <w:proofErr w:type="spellStart"/>
-      <w:r>
-        <w:rPr>
-          <w:rFonts w:ascii="Bookman Old Style" w:hAnsi="Bookman Old Style"/>
-          <w:sz w:val="22"/>
-          <w:szCs w:val="22"/>
-        </w:rPr>
-        <w:t>mestinya</w:t>
-      </w:r>
-      <w:proofErr w:type="spellEnd"/>
-      <w:r>
-        <w:rPr>
-          <w:rFonts w:ascii="Bookman Old Style" w:hAnsi="Bookman Old Style"/>
-          <w:sz w:val="22"/>
-          <w:szCs w:val="22"/>
-        </w:rPr>
-        <w:t>.</w:t>
+      <w:r>
+        <w:rPr>
+          <w:rFonts w:ascii="Bookman Old Style" w:hAnsi="Bookman Old Style"/>
+          <w:sz w:val="22"/>
+          <w:szCs w:val="22"/>
+        </w:rPr>
+        <w:t>Demikian surat keterangan ini dibuat dengan sebenarnya, untuk dipergunakan sebagaimana mestinya.</w:t>
       </w:r>
     </w:p>
     <w:p>
@@ -2718,43 +1747,24 @@
           <w:sz w:val="22"/>
           <w:szCs w:val="22"/>
         </w:rPr>
+        <w:t>${nama_desa}</w:t>
+      </w:r>
+      <w:r>
+        <w:rPr>
+          <w:rFonts w:ascii="Bookman Old Style" w:hAnsi="Bookman Old Style"/>
+          <w:sz w:val="22"/>
+          <w:szCs w:val="22"/>
+        </w:rPr>
+        <w:t xml:space="preserve">, </w:t>
+      </w:r>
+      <w:r>
+        <w:rPr>
+          <w:rFonts w:ascii="Bookman Old Style" w:hAnsi="Bookman Old Style"/>
+          <w:sz w:val="22"/>
+          <w:szCs w:val="22"/>
+        </w:rPr>
         <w:t>${</w:t>
       </w:r>
-      <w:proofErr w:type="spellStart"/>
-      <w:r>
-        <w:rPr>
-          <w:rFonts w:ascii="Bookman Old Style" w:hAnsi="Bookman Old Style"/>
-          <w:sz w:val="22"/>
-          <w:szCs w:val="22"/>
-        </w:rPr>
-        <w:t>nama_desa</w:t>
-      </w:r>
-      <w:proofErr w:type="spellEnd"/>
-      <w:r>
-        <w:rPr>
-          <w:rFonts w:ascii="Bookman Old Style" w:hAnsi="Bookman Old Style"/>
-          <w:sz w:val="22"/>
-          <w:szCs w:val="22"/>
-        </w:rPr>
-        <w:t>}</w:t>
-      </w:r>
-      <w:r>
-        <w:rPr>
-          <w:rFonts w:ascii="Bookman Old Style" w:hAnsi="Bookman Old Style"/>
-          <w:sz w:val="22"/>
-          <w:szCs w:val="22"/>
-        </w:rPr>
-        <w:t xml:space="preserve">, </w:t>
-      </w:r>
-      <w:r>
-        <w:rPr>
-          <w:rFonts w:ascii="Bookman Old Style" w:hAnsi="Bookman Old Style"/>
-          <w:sz w:val="22"/>
-          <w:szCs w:val="22"/>
-        </w:rPr>
-        <w:t>${</w:t>
-      </w:r>
-      <w:proofErr w:type="spellStart"/>
       <w:r>
         <w:rPr>
           <w:rFonts w:ascii="Bookman Old Style" w:hAnsi="Bookman Old Style"/>
@@ -2763,7 +1773,6 @@
         </w:rPr>
         <w:t>tgl_surat</w:t>
       </w:r>
-      <w:proofErr w:type="spellEnd"/>
       <w:r>
         <w:rPr>
           <w:rFonts w:ascii="Bookman Old Style" w:hAnsi="Bookman Old Style"/>
@@ -2798,59 +1807,13 @@
         <w:ind w:left="4320"/>
         <w:jc w:val="center"/>
       </w:pPr>
-      <w:proofErr w:type="spellStart"/>
-      <w:r>
-        <w:rPr>
-          <w:rFonts w:ascii="Bookman Old Style" w:hAnsi="Bookman Old Style"/>
-          <w:sz w:val="22"/>
-          <w:szCs w:val="22"/>
-        </w:rPr>
-        <w:t>Kepala</w:t>
-      </w:r>
-      <w:proofErr w:type="spellEnd"/>
-      <w:r>
-        <w:rPr>
-          <w:rFonts w:ascii="Bookman Old Style" w:hAnsi="Bookman Old Style"/>
-          <w:sz w:val="22"/>
-          <w:szCs w:val="22"/>
-        </w:rPr>
-        <w:t xml:space="preserve"> </w:t>
-      </w:r>
-      <w:proofErr w:type="spellStart"/>
-      <w:r>
-        <w:rPr>
-          <w:rFonts w:ascii="Bookman Old Style" w:hAnsi="Bookman Old Style"/>
-          <w:sz w:val="22"/>
-          <w:szCs w:val="22"/>
-        </w:rPr>
-        <w:t>Desa</w:t>
-      </w:r>
-      <w:proofErr w:type="spellEnd"/>
-      <w:r>
-        <w:rPr>
-          <w:rFonts w:ascii="Bookman Old Style" w:hAnsi="Bookman Old Style"/>
-          <w:sz w:val="22"/>
-          <w:szCs w:val="22"/>
-        </w:rPr>
-        <w:t xml:space="preserve"> ${</w:t>
-      </w:r>
-      <w:proofErr w:type="spellStart"/>
-      <w:r>
-        <w:rPr>
-          <w:rFonts w:ascii="Bookman Old Style" w:hAnsi="Bookman Old Style"/>
-          <w:sz w:val="22"/>
-          <w:szCs w:val="22"/>
-        </w:rPr>
-        <w:t>nama_desa</w:t>
-      </w:r>
-      <w:proofErr w:type="spellEnd"/>
-      <w:r>
-        <w:rPr>
-          <w:rFonts w:ascii="Bookman Old Style" w:hAnsi="Bookman Old Style"/>
-          <w:sz w:val="22"/>
-          <w:szCs w:val="22"/>
-        </w:rPr>
-        <w:t>}</w:t>
+      <w:r>
+        <w:rPr>
+          <w:rFonts w:ascii="Bookman Old Style" w:hAnsi="Bookman Old Style"/>
+          <w:sz w:val="22"/>
+          <w:szCs w:val="22"/>
+        </w:rPr>
+        <w:t>Kepala Desa ${nama_desa}</w:t>
       </w:r>
     </w:p>
     <w:p>
@@ -3017,7 +1980,7 @@
 </file>
 
 <file path=word/numbering.xml><?xml version="1.0" encoding="utf-8"?>
-<w:numbering xmlns:wpc="http://schemas.microsoft.com/office/word/2010/wordprocessingCanvas" xmlns:cx="http://schemas.microsoft.com/office/drawing/2014/chartex" xmlns:cx1="http://schemas.microsoft.com/office/drawing/2015/9/8/chartex" xmlns:mc="http://schemas.openxmlformats.org/markup-compatibility/2006" xmlns:o="urn:schemas-microsoft-com:office:office" xmlns:r="http://schemas.openxmlformats.org/officeDocument/2006/relationships" xmlns:m="http://schemas.openxmlformats.org/officeDocument/2006/math" xmlns:v="urn:schemas-microsoft-com:vml" xmlns:wp14="http://schemas.microsoft.com/office/word/2010/wordprocessingDrawing" xmlns:wp="http://schemas.openxmlformats.org/drawingml/2006/wordprocessingDrawing" xmlns:w10="urn:schemas-microsoft-com:office:word" xmlns:w="http://schemas.openxmlformats.org/wordprocessingml/2006/main" xmlns:w14="http://schemas.microsoft.com/office/word/2010/wordml" xmlns:w15="http://schemas.microsoft.com/office/word/2012/wordml" xmlns:w16se="http://schemas.microsoft.com/office/word/2015/wordml/symex" xmlns:wpg="http://schemas.microsoft.com/office/word/2010/wordprocessingGroup" xmlns:wpi="http://schemas.microsoft.com/office/word/2010/wordprocessingInk" xmlns:wne="http://schemas.microsoft.com/office/word/2006/wordml" xmlns:wps="http://schemas.microsoft.com/office/word/2010/wordprocessingShape" mc:Ignorable="w14 w15 w16se wp14">
+<w:numbering xmlns:wpc="http://schemas.microsoft.com/office/word/2010/wordprocessingCanvas" xmlns:mc="http://schemas.openxmlformats.org/markup-compatibility/2006" xmlns:o="urn:schemas-microsoft-com:office:office" xmlns:r="http://schemas.openxmlformats.org/officeDocument/2006/relationships" xmlns:m="http://schemas.openxmlformats.org/officeDocument/2006/math" xmlns:v="urn:schemas-microsoft-com:vml" xmlns:wp14="http://schemas.microsoft.com/office/word/2010/wordprocessingDrawing" xmlns:wp="http://schemas.openxmlformats.org/drawingml/2006/wordprocessingDrawing" xmlns:w10="urn:schemas-microsoft-com:office:word" xmlns:w="http://schemas.openxmlformats.org/wordprocessingml/2006/main" xmlns:w14="http://schemas.microsoft.com/office/word/2010/wordml" xmlns:w15="http://schemas.microsoft.com/office/word/2012/wordml" xmlns:wpg="http://schemas.microsoft.com/office/word/2010/wordprocessingGroup" xmlns:wpi="http://schemas.microsoft.com/office/word/2010/wordprocessingInk" xmlns:wne="http://schemas.microsoft.com/office/word/2006/wordml" xmlns:wps="http://schemas.microsoft.com/office/word/2010/wordprocessingShape" mc:Ignorable="w14 w15 wp14">
   <w:abstractNum w:abstractNumId="0" w15:restartNumberingAfterBreak="0">
     <w:nsid w:val="03DF2BCB"/>
     <w:multiLevelType w:val="multilevel"/>
@@ -3235,7 +2198,7 @@
 </file>
 
 <file path=word/styles.xml><?xml version="1.0" encoding="utf-8"?>
-<w:styles xmlns:mc="http://schemas.openxmlformats.org/markup-compatibility/2006" xmlns:r="http://schemas.openxmlformats.org/officeDocument/2006/relationships" xmlns:w="http://schemas.openxmlformats.org/wordprocessingml/2006/main" xmlns:w14="http://schemas.microsoft.com/office/word/2010/wordml" xmlns:w15="http://schemas.microsoft.com/office/word/2012/wordml" xmlns:w16se="http://schemas.microsoft.com/office/word/2015/wordml/symex" mc:Ignorable="w14 w15 w16se">
+<w:styles xmlns:mc="http://schemas.openxmlformats.org/markup-compatibility/2006" xmlns:r="http://schemas.openxmlformats.org/officeDocument/2006/relationships" xmlns:w="http://schemas.openxmlformats.org/wordprocessingml/2006/main" xmlns:w14="http://schemas.microsoft.com/office/word/2010/wordml" xmlns:w15="http://schemas.microsoft.com/office/word/2012/wordml" mc:Ignorable="w14 w15">
   <w:docDefaults>
     <w:rPrDefault>
       <w:rPr>
@@ -4264,7 +3227,7 @@
 </file>
 
 <file path=customXml/itemProps1.xml><?xml version="1.0" encoding="utf-8"?>
-<ds:datastoreItem xmlns:ds="http://schemas.openxmlformats.org/officeDocument/2006/customXml" ds:itemID="{396DFD40-D4FB-4C9D-9780-F999CC0A1DD1}">
+<ds:datastoreItem xmlns:ds="http://schemas.openxmlformats.org/officeDocument/2006/customXml" ds:itemID="{8323EAB9-792E-4017-9632-3D05B347DE42}">
   <ds:schemaRefs>
     <ds:schemaRef ds:uri="http://schemas.openxmlformats.org/officeDocument/2006/bibliography"/>
   </ds:schemaRefs>

</xml_diff>